<commit_message>
Customer and Underwriter interactivity
I added mock-ups for the customer and underwriter dashboards
</commit_message>
<xml_diff>
--- a/SDD-SafeNestdocx (1).docx
+++ b/SDD-SafeNestdocx (1).docx
@@ -1,6 +1,6 @@
 
 <file path=word/document.xml><?xml version="1.0" encoding="utf-8"?>
-<w:document xmlns:wpc="http://schemas.microsoft.com/office/word/2010/wordprocessingCanvas" xmlns:cx="http://schemas.microsoft.com/office/drawing/2014/chartex" xmlns:cx1="http://schemas.microsoft.com/office/drawing/2015/9/8/chartex" xmlns:cx2="http://schemas.microsoft.com/office/drawing/2015/10/21/chartex" xmlns:cx3="http://schemas.microsoft.com/office/drawing/2016/5/9/chartex" xmlns:cx4="http://schemas.microsoft.com/office/drawing/2016/5/10/chartex" xmlns:cx5="http://schemas.microsoft.com/office/drawing/2016/5/11/chartex" xmlns:cx6="http://schemas.microsoft.com/office/drawing/2016/5/12/chartex" xmlns:cx7="http://schemas.microsoft.com/office/drawing/2016/5/13/chartex" xmlns:cx8="http://schemas.microsoft.com/office/drawing/2016/5/14/chartex" xmlns:mc="http://schemas.openxmlformats.org/markup-compatibility/2006" xmlns:aink="http://schemas.microsoft.com/office/drawing/2016/ink" xmlns:am3d="http://schemas.microsoft.com/office/drawing/2017/model3d" xmlns:o="urn:schemas-microsoft-com:office:office" xmlns:oel="http://schemas.microsoft.com/office/2019/extlst" xmlns:r="http://schemas.openxmlformats.org/officeDocument/2006/relationships" xmlns:m="http://schemas.openxmlformats.org/officeDocument/2006/math" xmlns:v="urn:schemas-microsoft-com:vml" xmlns:wp14="http://schemas.microsoft.com/office/word/2010/wordprocessingDrawing" xmlns:wp="http://schemas.openxmlformats.org/drawingml/2006/wordprocessingDrawing" xmlns:w10="urn:schemas-microsoft-com:office:word" xmlns:w="http://schemas.openxmlformats.org/wordprocessingml/2006/main" xmlns:w14="http://schemas.microsoft.com/office/word/2010/wordml" xmlns:w15="http://schemas.microsoft.com/office/word/2012/wordml" xmlns:w16cex="http://schemas.microsoft.com/office/word/2018/wordml/cex" xmlns:w16cid="http://schemas.microsoft.com/office/word/2016/wordml/cid" xmlns:w16="http://schemas.microsoft.com/office/word/2018/wordml" xmlns:w16du="http://schemas.microsoft.com/office/word/2023/wordml/word16du" xmlns:w16sdtdh="http://schemas.microsoft.com/office/word/2020/wordml/sdtdatahash" xmlns:w16sdtfl="http://schemas.microsoft.com/office/word/2024/wordml/sdtformatlock" xmlns:w16se="http://schemas.microsoft.com/office/word/2015/wordml/symex" xmlns:wpg="http://schemas.microsoft.com/office/word/2010/wordprocessingGroup" xmlns:wpi="http://schemas.microsoft.com/office/word/2010/wordprocessingInk" xmlns:wne="http://schemas.microsoft.com/office/word/2006/wordml" xmlns:wps="http://schemas.microsoft.com/office/word/2010/wordprocessingShape" mc:Ignorable="w14 w15 w16se w16cid w16 w16cex w16sdtdh w16sdtfl w16du wp14">
+<w:document xmlns:wpc="http://schemas.microsoft.com/office/word/2010/wordprocessingCanvas" xmlns:cx="http://schemas.microsoft.com/office/drawing/2014/chartex" xmlns:cx1="http://schemas.microsoft.com/office/drawing/2015/9/8/chartex" xmlns:cx2="http://schemas.microsoft.com/office/drawing/2015/10/21/chartex" xmlns:cx3="http://schemas.microsoft.com/office/drawing/2016/5/9/chartex" xmlns:cx4="http://schemas.microsoft.com/office/drawing/2016/5/10/chartex" xmlns:cx5="http://schemas.microsoft.com/office/drawing/2016/5/11/chartex" xmlns:cx6="http://schemas.microsoft.com/office/drawing/2016/5/12/chartex" xmlns:cx7="http://schemas.microsoft.com/office/drawing/2016/5/13/chartex" xmlns:cx8="http://schemas.microsoft.com/office/drawing/2016/5/14/chartex" xmlns:mc="http://schemas.openxmlformats.org/markup-compatibility/2006" xmlns:aink="http://schemas.microsoft.com/office/drawing/2016/ink" xmlns:am3d="http://schemas.microsoft.com/office/drawing/2017/model3d" xmlns:o="urn:schemas-microsoft-com:office:office" xmlns:r="http://schemas.openxmlformats.org/officeDocument/2006/relationships" xmlns:m="http://schemas.openxmlformats.org/officeDocument/2006/math" xmlns:v="urn:schemas-microsoft-com:vml" xmlns:wp14="http://schemas.microsoft.com/office/word/2010/wordprocessingDrawing" xmlns:wp="http://schemas.openxmlformats.org/drawingml/2006/wordprocessingDrawing" xmlns:w10="urn:schemas-microsoft-com:office:word" xmlns:w="http://schemas.openxmlformats.org/wordprocessingml/2006/main" xmlns:w14="http://schemas.microsoft.com/office/word/2010/wordml" xmlns:w15="http://schemas.microsoft.com/office/word/2012/wordml" xmlns:w16cex="http://schemas.microsoft.com/office/word/2018/wordml/cex" xmlns:w16cid="http://schemas.microsoft.com/office/word/2016/wordml/cid" xmlns:w16="http://schemas.microsoft.com/office/word/2018/wordml" xmlns:w16sdtdh="http://schemas.microsoft.com/office/word/2020/wordml/sdtdatahash" xmlns:w16se="http://schemas.microsoft.com/office/word/2015/wordml/symex" xmlns:wpg="http://schemas.microsoft.com/office/word/2010/wordprocessingGroup" xmlns:wpi="http://schemas.microsoft.com/office/word/2010/wordprocessingInk" xmlns:wne="http://schemas.microsoft.com/office/word/2006/wordml" xmlns:wps="http://schemas.microsoft.com/office/word/2010/wordprocessingShape" mc:Ignorable="w14 w15 w16se w16cid w16 w16cex w16sdtdh wp14">
   <w:body>
     <w:p>
       <w:pPr>
@@ -457,19 +457,7 @@
         <w:rPr>
           <w:rFonts w:ascii="Times New Roman" w:hAnsi="Times New Roman" w:cs="Times New Roman"/>
         </w:rPr>
-        <w:t xml:space="preserve">The Safe-Nest Insurance Management System will provide role-based </w:t>
-      </w:r>
-      <w:r>
-        <w:rPr>
-          <w:rFonts w:ascii="Times New Roman" w:hAnsi="Times New Roman" w:cs="Times New Roman"/>
-        </w:rPr>
-        <w:t xml:space="preserve">(customer, underwriter, administrator) </w:t>
-      </w:r>
-      <w:r>
-        <w:rPr>
-          <w:rFonts w:ascii="Times New Roman" w:hAnsi="Times New Roman" w:cs="Times New Roman"/>
-        </w:rPr>
-        <w:t>access to specific functionalities ensuring that each user group can securely interact with the features relevant to their responsibilities as follows:</w:t>
+        <w:t>The Safe-Nest Insurance Management System will provide role-based (customer, underwriter, administrator) access to specific functionalities ensuring that each user group can securely interact with the features relevant to their responsibilities as follows:</w:t>
       </w:r>
     </w:p>
     <w:p>
@@ -3521,21 +3509,7 @@
         <w:rPr>
           <w:rFonts w:ascii="Times New Roman" w:hAnsi="Times New Roman" w:cs="Times New Roman"/>
         </w:rPr>
-        <w:t xml:space="preserve">View all registered users grouped by role, </w:t>
-      </w:r>
-      <w:proofErr w:type="spellStart"/>
-      <w:r>
-        <w:rPr>
-          <w:rFonts w:ascii="Times New Roman" w:hAnsi="Times New Roman" w:cs="Times New Roman"/>
-        </w:rPr>
-        <w:t>eg</w:t>
-      </w:r>
-      <w:proofErr w:type="spellEnd"/>
-      <w:r>
-        <w:rPr>
-          <w:rFonts w:ascii="Times New Roman" w:hAnsi="Times New Roman" w:cs="Times New Roman"/>
-        </w:rPr>
-        <w:t xml:space="preserve"> customers and underwriters.</w:t>
+        <w:t>View all registered users grouped by role, eg customers and underwriters.</w:t>
       </w:r>
     </w:p>
     <w:p>
@@ -5823,15 +5797,7 @@
             <w:tcW w:w="1822" w:type="dxa"/>
           </w:tcPr>
           <w:p>
-            <w:pPr>
-              <w:rPr>
-                <w:lang w:val="en-US"/>
-              </w:rPr>
-            </w:pPr>
-            <w:r>
-              <w:rPr>
-                <w:lang w:val="en-US"/>
-              </w:rPr>
+            <w:r>
               <w:t>Attribute</w:t>
             </w:r>
           </w:p>
@@ -5841,15 +5807,7 @@
             <w:tcW w:w="1822" w:type="dxa"/>
           </w:tcPr>
           <w:p>
-            <w:pPr>
-              <w:rPr>
-                <w:lang w:val="en-US"/>
-              </w:rPr>
-            </w:pPr>
-            <w:r>
-              <w:rPr>
-                <w:lang w:val="en-US"/>
-              </w:rPr>
+            <w:r>
               <w:t>Datatype</w:t>
             </w:r>
           </w:p>
@@ -5859,15 +5817,7 @@
             <w:tcW w:w="1822" w:type="dxa"/>
           </w:tcPr>
           <w:p>
-            <w:pPr>
-              <w:rPr>
-                <w:lang w:val="en-US"/>
-              </w:rPr>
-            </w:pPr>
-            <w:r>
-              <w:rPr>
-                <w:lang w:val="en-US"/>
-              </w:rPr>
+            <w:r>
               <w:t>Size</w:t>
             </w:r>
           </w:p>
@@ -5877,15 +5827,7 @@
             <w:tcW w:w="1822" w:type="dxa"/>
           </w:tcPr>
           <w:p>
-            <w:pPr>
-              <w:rPr>
-                <w:lang w:val="en-US"/>
-              </w:rPr>
-            </w:pPr>
-            <w:r>
-              <w:rPr>
-                <w:lang w:val="en-US"/>
-              </w:rPr>
+            <w:r>
               <w:t>Key</w:t>
             </w:r>
           </w:p>
@@ -5895,15 +5837,7 @@
             <w:tcW w:w="1823" w:type="dxa"/>
           </w:tcPr>
           <w:p>
-            <w:pPr>
-              <w:rPr>
-                <w:lang w:val="en-US"/>
-              </w:rPr>
-            </w:pPr>
-            <w:r>
-              <w:rPr>
-                <w:lang w:val="en-US"/>
-              </w:rPr>
+            <w:r>
               <w:t>Description</w:t>
             </w:r>
           </w:p>
@@ -5918,15 +5852,7 @@
             <w:tcW w:w="1822" w:type="dxa"/>
           </w:tcPr>
           <w:p>
-            <w:pPr>
-              <w:rPr>
-                <w:lang w:val="en-US"/>
-              </w:rPr>
-            </w:pPr>
-            <w:r>
-              <w:rPr>
-                <w:lang w:val="en-US"/>
-              </w:rPr>
+            <w:r>
               <w:t>User_ID</w:t>
             </w:r>
           </w:p>
@@ -5936,15 +5862,7 @@
             <w:tcW w:w="1822" w:type="dxa"/>
           </w:tcPr>
           <w:p>
-            <w:pPr>
-              <w:rPr>
-                <w:lang w:val="en-US"/>
-              </w:rPr>
-            </w:pPr>
-            <w:r>
-              <w:rPr>
-                <w:lang w:val="en-US"/>
-              </w:rPr>
+            <w:r>
               <w:t>INT</w:t>
             </w:r>
           </w:p>
@@ -5953,28 +5871,14 @@
           <w:tcPr>
             <w:tcW w:w="1822" w:type="dxa"/>
           </w:tcPr>
-          <w:p>
-            <w:pPr>
-              <w:rPr>
-                <w:lang w:val="en-US"/>
-              </w:rPr>
-            </w:pPr>
-          </w:p>
+          <w:p/>
         </w:tc>
         <w:tc>
           <w:tcPr>
             <w:tcW w:w="1822" w:type="dxa"/>
           </w:tcPr>
           <w:p>
-            <w:pPr>
-              <w:rPr>
-                <w:lang w:val="en-US"/>
-              </w:rPr>
-            </w:pPr>
-            <w:r>
-              <w:rPr>
-                <w:lang w:val="en-US"/>
-              </w:rPr>
+            <w:r>
               <w:t>PK</w:t>
             </w:r>
           </w:p>
@@ -5984,15 +5888,7 @@
             <w:tcW w:w="1823" w:type="dxa"/>
           </w:tcPr>
           <w:p>
-            <w:pPr>
-              <w:rPr>
-                <w:lang w:val="en-US"/>
-              </w:rPr>
-            </w:pPr>
-            <w:r>
-              <w:rPr>
-                <w:lang w:val="en-US"/>
-              </w:rPr>
+            <w:r>
               <w:t>A unique identifier for the user.</w:t>
             </w:r>
           </w:p>
@@ -6007,15 +5903,7 @@
             <w:tcW w:w="1822" w:type="dxa"/>
           </w:tcPr>
           <w:p>
-            <w:pPr>
-              <w:rPr>
-                <w:lang w:val="en-US"/>
-              </w:rPr>
-            </w:pPr>
-            <w:r>
-              <w:rPr>
-                <w:lang w:val="en-US"/>
-              </w:rPr>
+            <w:r>
               <w:t>Name</w:t>
             </w:r>
           </w:p>
@@ -6025,15 +5913,7 @@
             <w:tcW w:w="1822" w:type="dxa"/>
           </w:tcPr>
           <w:p>
-            <w:pPr>
-              <w:rPr>
-                <w:lang w:val="en-US"/>
-              </w:rPr>
-            </w:pPr>
-            <w:r>
-              <w:rPr>
-                <w:lang w:val="en-US"/>
-              </w:rPr>
+            <w:r>
               <w:t>VARCHAR</w:t>
             </w:r>
           </w:p>
@@ -6043,15 +5923,7 @@
             <w:tcW w:w="1822" w:type="dxa"/>
           </w:tcPr>
           <w:p>
-            <w:pPr>
-              <w:rPr>
-                <w:lang w:val="en-US"/>
-              </w:rPr>
-            </w:pPr>
-            <w:r>
-              <w:rPr>
-                <w:lang w:val="en-US"/>
-              </w:rPr>
+            <w:r>
               <w:t>50</w:t>
             </w:r>
           </w:p>
@@ -6067,15 +5939,7 @@
             <w:tcW w:w="1823" w:type="dxa"/>
           </w:tcPr>
           <w:p>
-            <w:pPr>
-              <w:rPr>
-                <w:lang w:val="en-US"/>
-              </w:rPr>
-            </w:pPr>
-            <w:r>
-              <w:rPr>
-                <w:lang w:val="en-US"/>
-              </w:rPr>
+            <w:r>
               <w:t>Name of the user.</w:t>
             </w:r>
           </w:p>
@@ -6090,15 +5954,7 @@
             <w:tcW w:w="1822" w:type="dxa"/>
           </w:tcPr>
           <w:p>
-            <w:pPr>
-              <w:rPr>
-                <w:lang w:val="en-US"/>
-              </w:rPr>
-            </w:pPr>
-            <w:r>
-              <w:rPr>
-                <w:lang w:val="en-US"/>
-              </w:rPr>
+            <w:r>
               <w:t>Email</w:t>
             </w:r>
           </w:p>
@@ -6108,15 +5964,7 @@
             <w:tcW w:w="1822" w:type="dxa"/>
           </w:tcPr>
           <w:p>
-            <w:pPr>
-              <w:rPr>
-                <w:lang w:val="en-US"/>
-              </w:rPr>
-            </w:pPr>
-            <w:r>
-              <w:rPr>
-                <w:lang w:val="en-US"/>
-              </w:rPr>
+            <w:r>
               <w:t>VARCHAR</w:t>
             </w:r>
           </w:p>
@@ -6126,15 +5974,7 @@
             <w:tcW w:w="1822" w:type="dxa"/>
           </w:tcPr>
           <w:p>
-            <w:pPr>
-              <w:rPr>
-                <w:lang w:val="en-US"/>
-              </w:rPr>
-            </w:pPr>
-            <w:r>
-              <w:rPr>
-                <w:lang w:val="en-US"/>
-              </w:rPr>
+            <w:r>
               <w:t>50</w:t>
             </w:r>
           </w:p>
@@ -6150,15 +5990,7 @@
             <w:tcW w:w="1823" w:type="dxa"/>
           </w:tcPr>
           <w:p>
-            <w:pPr>
-              <w:rPr>
-                <w:lang w:val="en-US"/>
-              </w:rPr>
-            </w:pPr>
-            <w:r>
-              <w:rPr>
-                <w:lang w:val="en-US"/>
-              </w:rPr>
+            <w:r>
               <w:t>Personal email of the user.</w:t>
             </w:r>
           </w:p>
@@ -6173,15 +6005,7 @@
             <w:tcW w:w="1822" w:type="dxa"/>
           </w:tcPr>
           <w:p>
-            <w:pPr>
-              <w:rPr>
-                <w:lang w:val="en-US"/>
-              </w:rPr>
-            </w:pPr>
-            <w:r>
-              <w:rPr>
-                <w:lang w:val="en-US"/>
-              </w:rPr>
+            <w:r>
               <w:t>Password</w:t>
             </w:r>
           </w:p>
@@ -6191,15 +6015,7 @@
             <w:tcW w:w="1822" w:type="dxa"/>
           </w:tcPr>
           <w:p>
-            <w:pPr>
-              <w:rPr>
-                <w:lang w:val="en-US"/>
-              </w:rPr>
-            </w:pPr>
-            <w:r>
-              <w:rPr>
-                <w:lang w:val="en-US"/>
-              </w:rPr>
+            <w:r>
               <w:t>VARCHAR</w:t>
             </w:r>
           </w:p>
@@ -6209,15 +6025,7 @@
             <w:tcW w:w="1822" w:type="dxa"/>
           </w:tcPr>
           <w:p>
-            <w:pPr>
-              <w:rPr>
-                <w:lang w:val="en-US"/>
-              </w:rPr>
-            </w:pPr>
-            <w:r>
-              <w:rPr>
-                <w:lang w:val="en-US"/>
-              </w:rPr>
+            <w:r>
               <w:t>50</w:t>
             </w:r>
           </w:p>
@@ -6233,15 +6041,7 @@
             <w:tcW w:w="1823" w:type="dxa"/>
           </w:tcPr>
           <w:p>
-            <w:pPr>
-              <w:rPr>
-                <w:lang w:val="en-US"/>
-              </w:rPr>
-            </w:pPr>
-            <w:r>
-              <w:rPr>
-                <w:lang w:val="en-US"/>
-              </w:rPr>
+            <w:r>
               <w:t>This password must be correct to allow the administrator to access the system.</w:t>
             </w:r>
           </w:p>
@@ -6256,22 +6056,8 @@
             <w:tcW w:w="1822" w:type="dxa"/>
           </w:tcPr>
           <w:p>
-            <w:pPr>
-              <w:rPr>
-                <w:lang w:val="en-US"/>
-              </w:rPr>
-            </w:pPr>
-            <w:r>
-              <w:rPr>
-                <w:lang w:val="en-US"/>
-              </w:rPr>
-              <w:t>R</w:t>
-            </w:r>
-            <w:r>
-              <w:rPr>
-                <w:lang w:val="en-US"/>
-              </w:rPr>
-              <w:t>ole</w:t>
+            <w:r>
+              <w:t>Role</w:t>
             </w:r>
           </w:p>
         </w:tc>
@@ -6280,15 +6066,7 @@
             <w:tcW w:w="1822" w:type="dxa"/>
           </w:tcPr>
           <w:p>
-            <w:pPr>
-              <w:rPr>
-                <w:lang w:val="en-US"/>
-              </w:rPr>
-            </w:pPr>
-            <w:r>
-              <w:rPr>
-                <w:lang w:val="en-US"/>
-              </w:rPr>
+            <w:r>
               <w:t>VARCHAR</w:t>
             </w:r>
           </w:p>
@@ -6298,15 +6076,7 @@
             <w:tcW w:w="1822" w:type="dxa"/>
           </w:tcPr>
           <w:p>
-            <w:pPr>
-              <w:rPr>
-                <w:lang w:val="en-US"/>
-              </w:rPr>
-            </w:pPr>
-            <w:r>
-              <w:rPr>
-                <w:lang w:val="en-US"/>
-              </w:rPr>
+            <w:r>
               <w:t>50</w:t>
             </w:r>
           </w:p>
@@ -6322,15 +6092,7 @@
             <w:tcW w:w="1823" w:type="dxa"/>
           </w:tcPr>
           <w:p>
-            <w:pPr>
-              <w:rPr>
-                <w:lang w:val="en-US"/>
-              </w:rPr>
-            </w:pPr>
-            <w:r>
-              <w:rPr>
-                <w:lang w:val="en-US"/>
-              </w:rPr>
+            <w:r>
               <w:t>Every user has a specific role they are assigned i.e., admin, policyholder, underwriter.</w:t>
             </w:r>
           </w:p>
@@ -6446,15 +6208,7 @@
             <w:tcW w:w="1803" w:type="dxa"/>
           </w:tcPr>
           <w:p>
-            <w:pPr>
-              <w:rPr>
-                <w:lang w:val="en-US"/>
-              </w:rPr>
-            </w:pPr>
-            <w:r>
-              <w:rPr>
-                <w:lang w:val="en-US"/>
-              </w:rPr>
+            <w:r>
               <w:t>Attribute</w:t>
             </w:r>
           </w:p>
@@ -6464,15 +6218,7 @@
             <w:tcW w:w="1803" w:type="dxa"/>
           </w:tcPr>
           <w:p>
-            <w:pPr>
-              <w:rPr>
-                <w:lang w:val="en-US"/>
-              </w:rPr>
-            </w:pPr>
-            <w:r>
-              <w:rPr>
-                <w:lang w:val="en-US"/>
-              </w:rPr>
+            <w:r>
               <w:t>Datatype</w:t>
             </w:r>
           </w:p>
@@ -6482,15 +6228,7 @@
             <w:tcW w:w="1803" w:type="dxa"/>
           </w:tcPr>
           <w:p>
-            <w:pPr>
-              <w:rPr>
-                <w:lang w:val="en-US"/>
-              </w:rPr>
-            </w:pPr>
-            <w:r>
-              <w:rPr>
-                <w:lang w:val="en-US"/>
-              </w:rPr>
+            <w:r>
               <w:t>Size</w:t>
             </w:r>
           </w:p>
@@ -6500,15 +6238,7 @@
             <w:tcW w:w="1803" w:type="dxa"/>
           </w:tcPr>
           <w:p>
-            <w:pPr>
-              <w:rPr>
-                <w:lang w:val="en-US"/>
-              </w:rPr>
-            </w:pPr>
-            <w:r>
-              <w:rPr>
-                <w:lang w:val="en-US"/>
-              </w:rPr>
+            <w:r>
               <w:t>Key</w:t>
             </w:r>
           </w:p>
@@ -6518,15 +6248,7 @@
             <w:tcW w:w="1804" w:type="dxa"/>
           </w:tcPr>
           <w:p>
-            <w:pPr>
-              <w:rPr>
-                <w:lang w:val="en-US"/>
-              </w:rPr>
-            </w:pPr>
-            <w:r>
-              <w:rPr>
-                <w:lang w:val="en-US"/>
-              </w:rPr>
+            <w:r>
               <w:t>Description</w:t>
             </w:r>
           </w:p>
@@ -6554,7 +6276,6 @@
             <w:r>
               <w:rPr>
                 <w:rFonts w:ascii="Times New Roman" w:hAnsi="Times New Roman" w:cs="Times New Roman"/>
-                <w:lang w:val="en-US"/>
               </w:rPr>
               <w:t>ID</w:t>
             </w:r>
@@ -6565,28 +6286,14 @@
               <w:t xml:space="preserve"> (PK)</w:t>
             </w:r>
           </w:p>
-          <w:p>
-            <w:pPr>
-              <w:rPr>
-                <w:lang w:val="en-US"/>
-              </w:rPr>
-            </w:pPr>
-          </w:p>
+          <w:p/>
         </w:tc>
         <w:tc>
           <w:tcPr>
             <w:tcW w:w="1803" w:type="dxa"/>
           </w:tcPr>
           <w:p>
-            <w:pPr>
-              <w:rPr>
-                <w:lang w:val="en-US"/>
-              </w:rPr>
-            </w:pPr>
-            <w:r>
-              <w:rPr>
-                <w:lang w:val="en-US"/>
-              </w:rPr>
+            <w:r>
               <w:t>INT</w:t>
             </w:r>
           </w:p>
@@ -6602,15 +6309,7 @@
             <w:tcW w:w="1803" w:type="dxa"/>
           </w:tcPr>
           <w:p>
-            <w:pPr>
-              <w:rPr>
-                <w:lang w:val="en-US"/>
-              </w:rPr>
-            </w:pPr>
-            <w:r>
-              <w:rPr>
-                <w:lang w:val="en-US"/>
-              </w:rPr>
+            <w:r>
               <w:t>PK</w:t>
             </w:r>
           </w:p>
@@ -6620,15 +6319,7 @@
             <w:tcW w:w="1804" w:type="dxa"/>
           </w:tcPr>
           <w:p>
-            <w:pPr>
-              <w:rPr>
-                <w:lang w:val="en-US"/>
-              </w:rPr>
-            </w:pPr>
-            <w:r>
-              <w:rPr>
-                <w:lang w:val="en-US"/>
-              </w:rPr>
+            <w:r>
               <w:t>A unique identifier for the policy.</w:t>
             </w:r>
           </w:p>
@@ -6640,15 +6331,7 @@
             <w:tcW w:w="1803" w:type="dxa"/>
           </w:tcPr>
           <w:p>
-            <w:pPr>
-              <w:rPr>
-                <w:lang w:val="en-US"/>
-              </w:rPr>
-            </w:pPr>
-            <w:r>
-              <w:rPr>
-                <w:lang w:val="en-US"/>
-              </w:rPr>
+            <w:r>
               <w:t>Title</w:t>
             </w:r>
           </w:p>
@@ -6658,15 +6341,7 @@
             <w:tcW w:w="1803" w:type="dxa"/>
           </w:tcPr>
           <w:p>
-            <w:pPr>
-              <w:rPr>
-                <w:lang w:val="en-US"/>
-              </w:rPr>
-            </w:pPr>
-            <w:r>
-              <w:rPr>
-                <w:lang w:val="en-US"/>
-              </w:rPr>
+            <w:r>
               <w:t>VARCHAR</w:t>
             </w:r>
           </w:p>
@@ -6676,15 +6351,7 @@
             <w:tcW w:w="1803" w:type="dxa"/>
           </w:tcPr>
           <w:p>
-            <w:pPr>
-              <w:rPr>
-                <w:lang w:val="en-US"/>
-              </w:rPr>
-            </w:pPr>
-            <w:r>
-              <w:rPr>
-                <w:lang w:val="en-US"/>
-              </w:rPr>
+            <w:r>
               <w:t>50</w:t>
             </w:r>
           </w:p>
@@ -6700,15 +6367,7 @@
             <w:tcW w:w="1804" w:type="dxa"/>
           </w:tcPr>
           <w:p>
-            <w:pPr>
-              <w:rPr>
-                <w:lang w:val="en-US"/>
-              </w:rPr>
-            </w:pPr>
-            <w:r>
-              <w:rPr>
-                <w:lang w:val="en-US"/>
-              </w:rPr>
+            <w:r>
               <w:t>Name of the policy.</w:t>
             </w:r>
           </w:p>
@@ -6720,15 +6379,7 @@
             <w:tcW w:w="1803" w:type="dxa"/>
           </w:tcPr>
           <w:p>
-            <w:pPr>
-              <w:rPr>
-                <w:lang w:val="en-US"/>
-              </w:rPr>
-            </w:pPr>
-            <w:r>
-              <w:rPr>
-                <w:lang w:val="en-US"/>
-              </w:rPr>
+            <w:r>
               <w:t>Description</w:t>
             </w:r>
           </w:p>
@@ -6738,15 +6389,7 @@
             <w:tcW w:w="1803" w:type="dxa"/>
           </w:tcPr>
           <w:p>
-            <w:pPr>
-              <w:rPr>
-                <w:lang w:val="en-US"/>
-              </w:rPr>
-            </w:pPr>
-            <w:r>
-              <w:rPr>
-                <w:lang w:val="en-US"/>
-              </w:rPr>
+            <w:r>
               <w:t>VARCHAR</w:t>
             </w:r>
           </w:p>
@@ -6756,15 +6399,7 @@
             <w:tcW w:w="1803" w:type="dxa"/>
           </w:tcPr>
           <w:p>
-            <w:pPr>
-              <w:rPr>
-                <w:lang w:val="en-US"/>
-              </w:rPr>
-            </w:pPr>
-            <w:r>
-              <w:rPr>
-                <w:lang w:val="en-US"/>
-              </w:rPr>
+            <w:r>
               <w:t>50</w:t>
             </w:r>
           </w:p>
@@ -6780,15 +6415,7 @@
             <w:tcW w:w="1804" w:type="dxa"/>
           </w:tcPr>
           <w:p>
-            <w:pPr>
-              <w:rPr>
-                <w:lang w:val="en-US"/>
-              </w:rPr>
-            </w:pPr>
-            <w:r>
-              <w:rPr>
-                <w:lang w:val="en-US"/>
-              </w:rPr>
+            <w:r>
               <w:t>Detailed overview of the policy.</w:t>
             </w:r>
           </w:p>
@@ -6800,15 +6427,7 @@
             <w:tcW w:w="1803" w:type="dxa"/>
           </w:tcPr>
           <w:p>
-            <w:pPr>
-              <w:rPr>
-                <w:lang w:val="en-US"/>
-              </w:rPr>
-            </w:pPr>
-            <w:r>
-              <w:rPr>
-                <w:lang w:val="en-US"/>
-              </w:rPr>
+            <w:r>
               <w:t>Premium</w:t>
             </w:r>
           </w:p>
@@ -6818,15 +6437,7 @@
             <w:tcW w:w="1803" w:type="dxa"/>
           </w:tcPr>
           <w:p>
-            <w:pPr>
-              <w:rPr>
-                <w:lang w:val="en-US"/>
-              </w:rPr>
-            </w:pPr>
-            <w:r>
-              <w:rPr>
-                <w:lang w:val="en-US"/>
-              </w:rPr>
+            <w:r>
               <w:t>VARCHAR</w:t>
             </w:r>
           </w:p>
@@ -6836,15 +6447,7 @@
             <w:tcW w:w="1803" w:type="dxa"/>
           </w:tcPr>
           <w:p>
-            <w:pPr>
-              <w:rPr>
-                <w:lang w:val="en-US"/>
-              </w:rPr>
-            </w:pPr>
-            <w:r>
-              <w:rPr>
-                <w:lang w:val="en-US"/>
-              </w:rPr>
+            <w:r>
               <w:t>50</w:t>
             </w:r>
           </w:p>
@@ -6860,15 +6463,7 @@
             <w:tcW w:w="1804" w:type="dxa"/>
           </w:tcPr>
           <w:p>
-            <w:pPr>
-              <w:rPr>
-                <w:lang w:val="en-US"/>
-              </w:rPr>
-            </w:pPr>
-            <w:r>
-              <w:rPr>
-                <w:lang w:val="en-US"/>
-              </w:rPr>
+            <w:r>
               <w:t>Amount of money paid at a regular interval for a policy.</w:t>
             </w:r>
           </w:p>
@@ -6880,15 +6475,7 @@
             <w:tcW w:w="1803" w:type="dxa"/>
           </w:tcPr>
           <w:p>
-            <w:pPr>
-              <w:rPr>
-                <w:lang w:val="en-US"/>
-              </w:rPr>
-            </w:pPr>
-            <w:r>
-              <w:rPr>
-                <w:lang w:val="en-US"/>
-              </w:rPr>
+            <w:r>
               <w:t>Duration</w:t>
             </w:r>
           </w:p>
@@ -6898,15 +6485,7 @@
             <w:tcW w:w="1803" w:type="dxa"/>
           </w:tcPr>
           <w:p>
-            <w:pPr>
-              <w:rPr>
-                <w:lang w:val="en-US"/>
-              </w:rPr>
-            </w:pPr>
-            <w:r>
-              <w:rPr>
-                <w:lang w:val="en-US"/>
-              </w:rPr>
+            <w:r>
               <w:t>DATE</w:t>
             </w:r>
           </w:p>
@@ -6928,15 +6507,7 @@
             <w:tcW w:w="1804" w:type="dxa"/>
           </w:tcPr>
           <w:p>
-            <w:pPr>
-              <w:rPr>
-                <w:lang w:val="en-US"/>
-              </w:rPr>
-            </w:pPr>
-            <w:r>
-              <w:rPr>
-                <w:lang w:val="en-US"/>
-              </w:rPr>
+            <w:r>
               <w:t>Time within which the policy is still valid.</w:t>
             </w:r>
           </w:p>
@@ -7036,15 +6607,7 @@
             <w:tcW w:w="1803" w:type="dxa"/>
           </w:tcPr>
           <w:p>
-            <w:pPr>
-              <w:rPr>
-                <w:lang w:val="en-US"/>
-              </w:rPr>
-            </w:pPr>
-            <w:r>
-              <w:rPr>
-                <w:lang w:val="en-US"/>
-              </w:rPr>
+            <w:r>
               <w:t>Attribute</w:t>
             </w:r>
           </w:p>
@@ -7054,15 +6617,7 @@
             <w:tcW w:w="1803" w:type="dxa"/>
           </w:tcPr>
           <w:p>
-            <w:pPr>
-              <w:rPr>
-                <w:lang w:val="en-US"/>
-              </w:rPr>
-            </w:pPr>
-            <w:r>
-              <w:rPr>
-                <w:lang w:val="en-US"/>
-              </w:rPr>
+            <w:r>
               <w:t>Datatype</w:t>
             </w:r>
           </w:p>
@@ -7072,15 +6627,7 @@
             <w:tcW w:w="1803" w:type="dxa"/>
           </w:tcPr>
           <w:p>
-            <w:pPr>
-              <w:rPr>
-                <w:lang w:val="en-US"/>
-              </w:rPr>
-            </w:pPr>
-            <w:r>
-              <w:rPr>
-                <w:lang w:val="en-US"/>
-              </w:rPr>
+            <w:r>
               <w:t>Size</w:t>
             </w:r>
           </w:p>
@@ -7090,15 +6637,7 @@
             <w:tcW w:w="1803" w:type="dxa"/>
           </w:tcPr>
           <w:p>
-            <w:pPr>
-              <w:rPr>
-                <w:lang w:val="en-US"/>
-              </w:rPr>
-            </w:pPr>
-            <w:r>
-              <w:rPr>
-                <w:lang w:val="en-US"/>
-              </w:rPr>
+            <w:r>
               <w:t>Key</w:t>
             </w:r>
           </w:p>
@@ -7108,15 +6647,7 @@
             <w:tcW w:w="1804" w:type="dxa"/>
           </w:tcPr>
           <w:p>
-            <w:pPr>
-              <w:rPr>
-                <w:lang w:val="en-US"/>
-              </w:rPr>
-            </w:pPr>
-            <w:r>
-              <w:rPr>
-                <w:lang w:val="en-US"/>
-              </w:rPr>
+            <w:r>
               <w:t>Description</w:t>
             </w:r>
           </w:p>
@@ -7128,15 +6659,7 @@
             <w:tcW w:w="1803" w:type="dxa"/>
           </w:tcPr>
           <w:p>
-            <w:pPr>
-              <w:rPr>
-                <w:lang w:val="en-US"/>
-              </w:rPr>
-            </w:pPr>
-            <w:r>
-              <w:rPr>
-                <w:lang w:val="en-US"/>
-              </w:rPr>
+            <w:r>
               <w:t>Application_ID</w:t>
             </w:r>
           </w:p>
@@ -7146,15 +6669,7 @@
             <w:tcW w:w="1803" w:type="dxa"/>
           </w:tcPr>
           <w:p>
-            <w:pPr>
-              <w:rPr>
-                <w:lang w:val="en-US"/>
-              </w:rPr>
-            </w:pPr>
-            <w:r>
-              <w:rPr>
-                <w:lang w:val="en-US"/>
-              </w:rPr>
+            <w:r>
               <w:t>INT</w:t>
             </w:r>
           </w:p>
@@ -7170,15 +6685,7 @@
             <w:tcW w:w="1803" w:type="dxa"/>
           </w:tcPr>
           <w:p>
-            <w:pPr>
-              <w:rPr>
-                <w:lang w:val="en-US"/>
-              </w:rPr>
-            </w:pPr>
-            <w:r>
-              <w:rPr>
-                <w:lang w:val="en-US"/>
-              </w:rPr>
+            <w:r>
               <w:t>PK</w:t>
             </w:r>
           </w:p>
@@ -7188,15 +6695,7 @@
             <w:tcW w:w="1804" w:type="dxa"/>
           </w:tcPr>
           <w:p>
-            <w:pPr>
-              <w:rPr>
-                <w:lang w:val="en-US"/>
-              </w:rPr>
-            </w:pPr>
-            <w:r>
-              <w:rPr>
-                <w:lang w:val="en-US"/>
-              </w:rPr>
+            <w:r>
               <w:t>A unique identifier for the policy application.</w:t>
             </w:r>
           </w:p>
@@ -7208,15 +6707,7 @@
             <w:tcW w:w="1803" w:type="dxa"/>
           </w:tcPr>
           <w:p>
-            <w:pPr>
-              <w:rPr>
-                <w:lang w:val="en-US"/>
-              </w:rPr>
-            </w:pPr>
-            <w:r>
-              <w:rPr>
-                <w:lang w:val="en-US"/>
-              </w:rPr>
+            <w:r>
               <w:t>User_ID</w:t>
             </w:r>
           </w:p>
@@ -7226,15 +6717,7 @@
             <w:tcW w:w="1803" w:type="dxa"/>
           </w:tcPr>
           <w:p>
-            <w:pPr>
-              <w:rPr>
-                <w:lang w:val="en-US"/>
-              </w:rPr>
-            </w:pPr>
-            <w:r>
-              <w:rPr>
-                <w:lang w:val="en-US"/>
-              </w:rPr>
+            <w:r>
               <w:t>INT</w:t>
             </w:r>
           </w:p>
@@ -7250,15 +6733,7 @@
             <w:tcW w:w="1803" w:type="dxa"/>
           </w:tcPr>
           <w:p>
-            <w:pPr>
-              <w:rPr>
-                <w:lang w:val="en-US"/>
-              </w:rPr>
-            </w:pPr>
-            <w:r>
-              <w:rPr>
-                <w:lang w:val="en-US"/>
-              </w:rPr>
+            <w:r>
               <w:t>FK</w:t>
             </w:r>
           </w:p>
@@ -7268,15 +6743,7 @@
             <w:tcW w:w="1804" w:type="dxa"/>
           </w:tcPr>
           <w:p>
-            <w:pPr>
-              <w:rPr>
-                <w:lang w:val="en-US"/>
-              </w:rPr>
-            </w:pPr>
-            <w:r>
-              <w:rPr>
-                <w:lang w:val="en-US"/>
-              </w:rPr>
+            <w:r>
               <w:t>A unique identifier for the user.</w:t>
             </w:r>
           </w:p>
@@ -7288,15 +6755,7 @@
             <w:tcW w:w="1803" w:type="dxa"/>
           </w:tcPr>
           <w:p>
-            <w:pPr>
-              <w:rPr>
-                <w:lang w:val="en-US"/>
-              </w:rPr>
-            </w:pPr>
-            <w:r>
-              <w:rPr>
-                <w:lang w:val="en-US"/>
-              </w:rPr>
+            <w:r>
               <w:t>Policy_ID</w:t>
             </w:r>
           </w:p>
@@ -7306,15 +6765,7 @@
             <w:tcW w:w="1803" w:type="dxa"/>
           </w:tcPr>
           <w:p>
-            <w:pPr>
-              <w:rPr>
-                <w:lang w:val="en-US"/>
-              </w:rPr>
-            </w:pPr>
-            <w:r>
-              <w:rPr>
-                <w:lang w:val="en-US"/>
-              </w:rPr>
+            <w:r>
               <w:t>INT</w:t>
             </w:r>
           </w:p>
@@ -7330,15 +6781,7 @@
             <w:tcW w:w="1803" w:type="dxa"/>
           </w:tcPr>
           <w:p>
-            <w:pPr>
-              <w:rPr>
-                <w:lang w:val="en-US"/>
-              </w:rPr>
-            </w:pPr>
-            <w:r>
-              <w:rPr>
-                <w:lang w:val="en-US"/>
-              </w:rPr>
+            <w:r>
               <w:t>FK</w:t>
             </w:r>
           </w:p>
@@ -7348,15 +6791,7 @@
             <w:tcW w:w="1804" w:type="dxa"/>
           </w:tcPr>
           <w:p>
-            <w:pPr>
-              <w:rPr>
-                <w:lang w:val="en-US"/>
-              </w:rPr>
-            </w:pPr>
-            <w:r>
-              <w:rPr>
-                <w:lang w:val="en-US"/>
-              </w:rPr>
+            <w:r>
               <w:t xml:space="preserve">A unique identifier for the policy. </w:t>
             </w:r>
           </w:p>
@@ -7368,15 +6803,7 @@
             <w:tcW w:w="1803" w:type="dxa"/>
           </w:tcPr>
           <w:p>
-            <w:pPr>
-              <w:rPr>
-                <w:lang w:val="en-US"/>
-              </w:rPr>
-            </w:pPr>
-            <w:r>
-              <w:rPr>
-                <w:lang w:val="en-US"/>
-              </w:rPr>
+            <w:r>
               <w:t>Status</w:t>
             </w:r>
           </w:p>
@@ -7386,15 +6813,7 @@
             <w:tcW w:w="1803" w:type="dxa"/>
           </w:tcPr>
           <w:p>
-            <w:pPr>
-              <w:rPr>
-                <w:lang w:val="en-US"/>
-              </w:rPr>
-            </w:pPr>
-            <w:r>
-              <w:rPr>
-                <w:lang w:val="en-US"/>
-              </w:rPr>
+            <w:r>
               <w:t>ENUM (Approved, Pending, Rejected)</w:t>
             </w:r>
           </w:p>
@@ -7404,15 +6823,7 @@
             <w:tcW w:w="1803" w:type="dxa"/>
           </w:tcPr>
           <w:p>
-            <w:pPr>
-              <w:rPr>
-                <w:lang w:val="en-US"/>
-              </w:rPr>
-            </w:pPr>
-            <w:r>
-              <w:rPr>
-                <w:lang w:val="en-US"/>
-              </w:rPr>
+            <w:r>
               <w:t>3</w:t>
             </w:r>
           </w:p>
@@ -7428,15 +6839,7 @@
             <w:tcW w:w="1804" w:type="dxa"/>
           </w:tcPr>
           <w:p>
-            <w:pPr>
-              <w:rPr>
-                <w:lang w:val="en-US"/>
-              </w:rPr>
-            </w:pPr>
-            <w:r>
-              <w:rPr>
-                <w:lang w:val="en-US"/>
-              </w:rPr>
+            <w:r>
               <w:t>Describes the state of a policy application.</w:t>
             </w:r>
           </w:p>
@@ -7448,15 +6851,7 @@
             <w:tcW w:w="1803" w:type="dxa"/>
           </w:tcPr>
           <w:p>
-            <w:pPr>
-              <w:rPr>
-                <w:lang w:val="en-US"/>
-              </w:rPr>
-            </w:pPr>
-            <w:r>
-              <w:rPr>
-                <w:lang w:val="en-US"/>
-              </w:rPr>
+            <w:r>
               <w:t>Date_Applied</w:t>
             </w:r>
           </w:p>
@@ -7466,15 +6861,7 @@
             <w:tcW w:w="1803" w:type="dxa"/>
           </w:tcPr>
           <w:p>
-            <w:pPr>
-              <w:rPr>
-                <w:lang w:val="en-US"/>
-              </w:rPr>
-            </w:pPr>
-            <w:r>
-              <w:rPr>
-                <w:lang w:val="en-US"/>
-              </w:rPr>
+            <w:r>
               <w:t>DATE</w:t>
             </w:r>
           </w:p>
@@ -7496,15 +6883,7 @@
             <w:tcW w:w="1804" w:type="dxa"/>
           </w:tcPr>
           <w:p>
-            <w:pPr>
-              <w:rPr>
-                <w:lang w:val="en-US"/>
-              </w:rPr>
-            </w:pPr>
-            <w:r>
-              <w:rPr>
-                <w:lang w:val="en-US"/>
-              </w:rPr>
+            <w:r>
               <w:t>Date when application when is made.</w:t>
             </w:r>
           </w:p>
@@ -7604,15 +6983,7 @@
             <w:tcW w:w="1803" w:type="dxa"/>
           </w:tcPr>
           <w:p>
-            <w:pPr>
-              <w:rPr>
-                <w:lang w:val="en-US"/>
-              </w:rPr>
-            </w:pPr>
-            <w:r>
-              <w:rPr>
-                <w:lang w:val="en-US"/>
-              </w:rPr>
+            <w:r>
               <w:t>Attribute</w:t>
             </w:r>
           </w:p>
@@ -7622,15 +6993,7 @@
             <w:tcW w:w="1803" w:type="dxa"/>
           </w:tcPr>
           <w:p>
-            <w:pPr>
-              <w:rPr>
-                <w:lang w:val="en-US"/>
-              </w:rPr>
-            </w:pPr>
-            <w:r>
-              <w:rPr>
-                <w:lang w:val="en-US"/>
-              </w:rPr>
+            <w:r>
               <w:t>Datatype</w:t>
             </w:r>
           </w:p>
@@ -7640,15 +7003,7 @@
             <w:tcW w:w="1803" w:type="dxa"/>
           </w:tcPr>
           <w:p>
-            <w:pPr>
-              <w:rPr>
-                <w:lang w:val="en-US"/>
-              </w:rPr>
-            </w:pPr>
-            <w:r>
-              <w:rPr>
-                <w:lang w:val="en-US"/>
-              </w:rPr>
+            <w:r>
               <w:t>Size</w:t>
             </w:r>
           </w:p>
@@ -7658,15 +7013,7 @@
             <w:tcW w:w="1803" w:type="dxa"/>
           </w:tcPr>
           <w:p>
-            <w:pPr>
-              <w:rPr>
-                <w:lang w:val="en-US"/>
-              </w:rPr>
-            </w:pPr>
-            <w:r>
-              <w:rPr>
-                <w:lang w:val="en-US"/>
-              </w:rPr>
+            <w:r>
               <w:t>Key</w:t>
             </w:r>
           </w:p>
@@ -7676,15 +7023,7 @@
             <w:tcW w:w="1804" w:type="dxa"/>
           </w:tcPr>
           <w:p>
-            <w:pPr>
-              <w:rPr>
-                <w:lang w:val="en-US"/>
-              </w:rPr>
-            </w:pPr>
-            <w:r>
-              <w:rPr>
-                <w:lang w:val="en-US"/>
-              </w:rPr>
+            <w:r>
               <w:t>Description</w:t>
             </w:r>
           </w:p>
@@ -7696,15 +7035,7 @@
             <w:tcW w:w="1803" w:type="dxa"/>
           </w:tcPr>
           <w:p>
-            <w:pPr>
-              <w:rPr>
-                <w:lang w:val="en-US"/>
-              </w:rPr>
-            </w:pPr>
-            <w:r>
-              <w:rPr>
-                <w:lang w:val="en-US"/>
-              </w:rPr>
+            <w:r>
               <w:t>Claim_ID</w:t>
             </w:r>
           </w:p>
@@ -7714,15 +7045,7 @@
             <w:tcW w:w="1803" w:type="dxa"/>
           </w:tcPr>
           <w:p>
-            <w:pPr>
-              <w:rPr>
-                <w:lang w:val="en-US"/>
-              </w:rPr>
-            </w:pPr>
-            <w:r>
-              <w:rPr>
-                <w:lang w:val="en-US"/>
-              </w:rPr>
+            <w:r>
               <w:t>INT</w:t>
             </w:r>
           </w:p>
@@ -7738,15 +7061,7 @@
             <w:tcW w:w="1803" w:type="dxa"/>
           </w:tcPr>
           <w:p>
-            <w:pPr>
-              <w:rPr>
-                <w:lang w:val="en-US"/>
-              </w:rPr>
-            </w:pPr>
-            <w:r>
-              <w:rPr>
-                <w:lang w:val="en-US"/>
-              </w:rPr>
+            <w:r>
               <w:t>PK</w:t>
             </w:r>
           </w:p>
@@ -7756,15 +7071,7 @@
             <w:tcW w:w="1804" w:type="dxa"/>
           </w:tcPr>
           <w:p>
-            <w:pPr>
-              <w:rPr>
-                <w:lang w:val="en-US"/>
-              </w:rPr>
-            </w:pPr>
-            <w:r>
-              <w:rPr>
-                <w:lang w:val="en-US"/>
-              </w:rPr>
+            <w:r>
               <w:t>A unique identifier for the claim application.</w:t>
             </w:r>
           </w:p>
@@ -7776,15 +7083,7 @@
             <w:tcW w:w="1803" w:type="dxa"/>
           </w:tcPr>
           <w:p>
-            <w:pPr>
-              <w:rPr>
-                <w:lang w:val="en-US"/>
-              </w:rPr>
-            </w:pPr>
-            <w:r>
-              <w:rPr>
-                <w:lang w:val="en-US"/>
-              </w:rPr>
+            <w:r>
               <w:t>User_ID</w:t>
             </w:r>
           </w:p>
@@ -7794,15 +7093,7 @@
             <w:tcW w:w="1803" w:type="dxa"/>
           </w:tcPr>
           <w:p>
-            <w:pPr>
-              <w:rPr>
-                <w:lang w:val="en-US"/>
-              </w:rPr>
-            </w:pPr>
-            <w:r>
-              <w:rPr>
-                <w:lang w:val="en-US"/>
-              </w:rPr>
+            <w:r>
               <w:t>INT</w:t>
             </w:r>
           </w:p>
@@ -7818,15 +7109,7 @@
             <w:tcW w:w="1803" w:type="dxa"/>
           </w:tcPr>
           <w:p>
-            <w:pPr>
-              <w:rPr>
-                <w:lang w:val="en-US"/>
-              </w:rPr>
-            </w:pPr>
-            <w:r>
-              <w:rPr>
-                <w:lang w:val="en-US"/>
-              </w:rPr>
+            <w:r>
               <w:t>FK</w:t>
             </w:r>
           </w:p>
@@ -7836,15 +7119,7 @@
             <w:tcW w:w="1804" w:type="dxa"/>
           </w:tcPr>
           <w:p>
-            <w:pPr>
-              <w:rPr>
-                <w:lang w:val="en-US"/>
-              </w:rPr>
-            </w:pPr>
-            <w:r>
-              <w:rPr>
-                <w:lang w:val="en-US"/>
-              </w:rPr>
+            <w:r>
               <w:t>A unique identifier for the user.</w:t>
             </w:r>
           </w:p>
@@ -7856,15 +7131,7 @@
             <w:tcW w:w="1803" w:type="dxa"/>
           </w:tcPr>
           <w:p>
-            <w:pPr>
-              <w:rPr>
-                <w:lang w:val="en-US"/>
-              </w:rPr>
-            </w:pPr>
-            <w:r>
-              <w:rPr>
-                <w:lang w:val="en-US"/>
-              </w:rPr>
+            <w:r>
               <w:t>Policy_ID</w:t>
             </w:r>
           </w:p>
@@ -7874,15 +7141,7 @@
             <w:tcW w:w="1803" w:type="dxa"/>
           </w:tcPr>
           <w:p>
-            <w:pPr>
-              <w:rPr>
-                <w:lang w:val="en-US"/>
-              </w:rPr>
-            </w:pPr>
-            <w:r>
-              <w:rPr>
-                <w:lang w:val="en-US"/>
-              </w:rPr>
+            <w:r>
               <w:t>INT</w:t>
             </w:r>
           </w:p>
@@ -7898,15 +7157,7 @@
             <w:tcW w:w="1803" w:type="dxa"/>
           </w:tcPr>
           <w:p>
-            <w:pPr>
-              <w:rPr>
-                <w:lang w:val="en-US"/>
-              </w:rPr>
-            </w:pPr>
-            <w:r>
-              <w:rPr>
-                <w:lang w:val="en-US"/>
-              </w:rPr>
+            <w:r>
               <w:t>FK</w:t>
             </w:r>
           </w:p>
@@ -7916,15 +7167,7 @@
             <w:tcW w:w="1804" w:type="dxa"/>
           </w:tcPr>
           <w:p>
-            <w:pPr>
-              <w:rPr>
-                <w:lang w:val="en-US"/>
-              </w:rPr>
-            </w:pPr>
-            <w:r>
-              <w:rPr>
-                <w:lang w:val="en-US"/>
-              </w:rPr>
+            <w:r>
               <w:t>A unique identifier for the policy.</w:t>
             </w:r>
           </w:p>
@@ -7936,15 +7179,7 @@
             <w:tcW w:w="1803" w:type="dxa"/>
           </w:tcPr>
           <w:p>
-            <w:pPr>
-              <w:rPr>
-                <w:lang w:val="en-US"/>
-              </w:rPr>
-            </w:pPr>
-            <w:r>
-              <w:rPr>
-                <w:lang w:val="en-US"/>
-              </w:rPr>
+            <w:r>
               <w:t>Description</w:t>
             </w:r>
           </w:p>
@@ -7954,15 +7189,7 @@
             <w:tcW w:w="1803" w:type="dxa"/>
           </w:tcPr>
           <w:p>
-            <w:pPr>
-              <w:rPr>
-                <w:lang w:val="en-US"/>
-              </w:rPr>
-            </w:pPr>
-            <w:r>
-              <w:rPr>
-                <w:lang w:val="en-US"/>
-              </w:rPr>
+            <w:r>
               <w:t>VARCHAR</w:t>
             </w:r>
           </w:p>
@@ -7972,15 +7199,7 @@
             <w:tcW w:w="1803" w:type="dxa"/>
           </w:tcPr>
           <w:p>
-            <w:pPr>
-              <w:rPr>
-                <w:lang w:val="en-US"/>
-              </w:rPr>
-            </w:pPr>
-            <w:r>
-              <w:rPr>
-                <w:lang w:val="en-US"/>
-              </w:rPr>
+            <w:r>
               <w:t>50</w:t>
             </w:r>
           </w:p>
@@ -7996,15 +7215,7 @@
             <w:tcW w:w="1804" w:type="dxa"/>
           </w:tcPr>
           <w:p>
-            <w:pPr>
-              <w:rPr>
-                <w:lang w:val="en-US"/>
-              </w:rPr>
-            </w:pPr>
-            <w:r>
-              <w:rPr>
-                <w:lang w:val="en-US"/>
-              </w:rPr>
+            <w:r>
               <w:t>A detailed text of the claim made.</w:t>
             </w:r>
           </w:p>
@@ -8016,15 +7227,7 @@
             <w:tcW w:w="1803" w:type="dxa"/>
           </w:tcPr>
           <w:p>
-            <w:pPr>
-              <w:rPr>
-                <w:lang w:val="en-US"/>
-              </w:rPr>
-            </w:pPr>
-            <w:r>
-              <w:rPr>
-                <w:lang w:val="en-US"/>
-              </w:rPr>
+            <w:r>
               <w:t>Status</w:t>
             </w:r>
           </w:p>
@@ -8034,15 +7237,7 @@
             <w:tcW w:w="1803" w:type="dxa"/>
           </w:tcPr>
           <w:p>
-            <w:pPr>
-              <w:rPr>
-                <w:lang w:val="en-US"/>
-              </w:rPr>
-            </w:pPr>
-            <w:r>
-              <w:rPr>
-                <w:lang w:val="en-US"/>
-              </w:rPr>
+            <w:r>
               <w:t>ENUM (Approved, Pending, Rejected)</w:t>
             </w:r>
           </w:p>
@@ -8052,15 +7247,7 @@
             <w:tcW w:w="1803" w:type="dxa"/>
           </w:tcPr>
           <w:p>
-            <w:pPr>
-              <w:rPr>
-                <w:lang w:val="en-US"/>
-              </w:rPr>
-            </w:pPr>
-            <w:r>
-              <w:rPr>
-                <w:lang w:val="en-US"/>
-              </w:rPr>
+            <w:r>
               <w:t>3</w:t>
             </w:r>
           </w:p>
@@ -8076,15 +7263,7 @@
             <w:tcW w:w="1804" w:type="dxa"/>
           </w:tcPr>
           <w:p>
-            <w:pPr>
-              <w:rPr>
-                <w:lang w:val="en-US"/>
-              </w:rPr>
-            </w:pPr>
-            <w:r>
-              <w:rPr>
-                <w:lang w:val="en-US"/>
-              </w:rPr>
+            <w:r>
               <w:t>Describes the state of the claim application.</w:t>
             </w:r>
           </w:p>
@@ -8096,15 +7275,7 @@
             <w:tcW w:w="1803" w:type="dxa"/>
           </w:tcPr>
           <w:p>
-            <w:pPr>
-              <w:rPr>
-                <w:lang w:val="en-US"/>
-              </w:rPr>
-            </w:pPr>
-            <w:r>
-              <w:rPr>
-                <w:lang w:val="en-US"/>
-              </w:rPr>
+            <w:r>
               <w:t>Date_submitted</w:t>
             </w:r>
           </w:p>
@@ -8114,15 +7285,7 @@
             <w:tcW w:w="1803" w:type="dxa"/>
           </w:tcPr>
           <w:p>
-            <w:pPr>
-              <w:rPr>
-                <w:lang w:val="en-US"/>
-              </w:rPr>
-            </w:pPr>
-            <w:r>
-              <w:rPr>
-                <w:lang w:val="en-US"/>
-              </w:rPr>
+            <w:r>
               <w:t>DATE</w:t>
             </w:r>
           </w:p>
@@ -8144,15 +7307,7 @@
             <w:tcW w:w="1804" w:type="dxa"/>
           </w:tcPr>
           <w:p>
-            <w:pPr>
-              <w:rPr>
-                <w:lang w:val="en-US"/>
-              </w:rPr>
-            </w:pPr>
-            <w:r>
-              <w:rPr>
-                <w:lang w:val="en-US"/>
-              </w:rPr>
+            <w:r>
               <w:t>Date when the claim application is submitted.</w:t>
             </w:r>
           </w:p>
@@ -8277,15 +7432,7 @@
             <w:tcW w:w="2027" w:type="dxa"/>
           </w:tcPr>
           <w:p>
-            <w:pPr>
-              <w:rPr>
-                <w:lang w:val="en-US"/>
-              </w:rPr>
-            </w:pPr>
-            <w:r>
-              <w:rPr>
-                <w:lang w:val="en-US"/>
-              </w:rPr>
+            <w:r>
               <w:t>Attribute</w:t>
             </w:r>
           </w:p>
@@ -8295,15 +7442,7 @@
             <w:tcW w:w="1803" w:type="dxa"/>
           </w:tcPr>
           <w:p>
-            <w:pPr>
-              <w:rPr>
-                <w:lang w:val="en-US"/>
-              </w:rPr>
-            </w:pPr>
-            <w:r>
-              <w:rPr>
-                <w:lang w:val="en-US"/>
-              </w:rPr>
+            <w:r>
               <w:t>Datatype</w:t>
             </w:r>
           </w:p>
@@ -8313,15 +7452,7 @@
             <w:tcW w:w="1803" w:type="dxa"/>
           </w:tcPr>
           <w:p>
-            <w:pPr>
-              <w:rPr>
-                <w:lang w:val="en-US"/>
-              </w:rPr>
-            </w:pPr>
-            <w:r>
-              <w:rPr>
-                <w:lang w:val="en-US"/>
-              </w:rPr>
+            <w:r>
               <w:t>Size</w:t>
             </w:r>
           </w:p>
@@ -8331,15 +7462,7 @@
             <w:tcW w:w="1803" w:type="dxa"/>
           </w:tcPr>
           <w:p>
-            <w:pPr>
-              <w:rPr>
-                <w:lang w:val="en-US"/>
-              </w:rPr>
-            </w:pPr>
-            <w:r>
-              <w:rPr>
-                <w:lang w:val="en-US"/>
-              </w:rPr>
+            <w:r>
               <w:t>Key</w:t>
             </w:r>
           </w:p>
@@ -8349,15 +7472,7 @@
             <w:tcW w:w="1804" w:type="dxa"/>
           </w:tcPr>
           <w:p>
-            <w:pPr>
-              <w:rPr>
-                <w:lang w:val="en-US"/>
-              </w:rPr>
-            </w:pPr>
-            <w:r>
-              <w:rPr>
-                <w:lang w:val="en-US"/>
-              </w:rPr>
+            <w:r>
               <w:t>Description</w:t>
             </w:r>
           </w:p>
@@ -8369,15 +7484,7 @@
             <w:tcW w:w="2027" w:type="dxa"/>
           </w:tcPr>
           <w:p>
-            <w:pPr>
-              <w:rPr>
-                <w:lang w:val="en-US"/>
-              </w:rPr>
-            </w:pPr>
-            <w:r>
-              <w:rPr>
-                <w:lang w:val="en-US"/>
-              </w:rPr>
+            <w:r>
               <w:t>Approved_policy_ID</w:t>
             </w:r>
           </w:p>
@@ -8387,15 +7494,7 @@
             <w:tcW w:w="1803" w:type="dxa"/>
           </w:tcPr>
           <w:p>
-            <w:pPr>
-              <w:rPr>
-                <w:lang w:val="en-US"/>
-              </w:rPr>
-            </w:pPr>
-            <w:r>
-              <w:rPr>
-                <w:lang w:val="en-US"/>
-              </w:rPr>
+            <w:r>
               <w:t>INT</w:t>
             </w:r>
           </w:p>
@@ -8411,15 +7510,7 @@
             <w:tcW w:w="1803" w:type="dxa"/>
           </w:tcPr>
           <w:p>
-            <w:pPr>
-              <w:rPr>
-                <w:lang w:val="en-US"/>
-              </w:rPr>
-            </w:pPr>
-            <w:r>
-              <w:rPr>
-                <w:lang w:val="en-US"/>
-              </w:rPr>
+            <w:r>
               <w:t>PK</w:t>
             </w:r>
           </w:p>
@@ -8429,15 +7520,7 @@
             <w:tcW w:w="1804" w:type="dxa"/>
           </w:tcPr>
           <w:p>
-            <w:pPr>
-              <w:rPr>
-                <w:lang w:val="en-US"/>
-              </w:rPr>
-            </w:pPr>
-            <w:r>
-              <w:rPr>
-                <w:lang w:val="en-US"/>
-              </w:rPr>
+            <w:r>
               <w:t>A unique identifier for the approved policy.</w:t>
             </w:r>
           </w:p>
@@ -8449,15 +7532,7 @@
             <w:tcW w:w="2027" w:type="dxa"/>
           </w:tcPr>
           <w:p>
-            <w:pPr>
-              <w:rPr>
-                <w:lang w:val="en-US"/>
-              </w:rPr>
-            </w:pPr>
-            <w:r>
-              <w:rPr>
-                <w:lang w:val="en-US"/>
-              </w:rPr>
+            <w:r>
               <w:t>User_ID</w:t>
             </w:r>
           </w:p>
@@ -8467,15 +7542,7 @@
             <w:tcW w:w="1803" w:type="dxa"/>
           </w:tcPr>
           <w:p>
-            <w:pPr>
-              <w:rPr>
-                <w:lang w:val="en-US"/>
-              </w:rPr>
-            </w:pPr>
-            <w:r>
-              <w:rPr>
-                <w:lang w:val="en-US"/>
-              </w:rPr>
+            <w:r>
               <w:t>INT</w:t>
             </w:r>
           </w:p>
@@ -8491,15 +7558,7 @@
             <w:tcW w:w="1803" w:type="dxa"/>
           </w:tcPr>
           <w:p>
-            <w:pPr>
-              <w:rPr>
-                <w:lang w:val="en-US"/>
-              </w:rPr>
-            </w:pPr>
-            <w:r>
-              <w:rPr>
-                <w:lang w:val="en-US"/>
-              </w:rPr>
+            <w:r>
               <w:t>FK</w:t>
             </w:r>
           </w:p>
@@ -8509,15 +7568,7 @@
             <w:tcW w:w="1804" w:type="dxa"/>
           </w:tcPr>
           <w:p>
-            <w:pPr>
-              <w:rPr>
-                <w:lang w:val="en-US"/>
-              </w:rPr>
-            </w:pPr>
-            <w:r>
-              <w:rPr>
-                <w:lang w:val="en-US"/>
-              </w:rPr>
+            <w:r>
               <w:t>A unique identifier for the user.</w:t>
             </w:r>
           </w:p>
@@ -8529,15 +7580,7 @@
             <w:tcW w:w="2027" w:type="dxa"/>
           </w:tcPr>
           <w:p>
-            <w:pPr>
-              <w:rPr>
-                <w:lang w:val="en-US"/>
-              </w:rPr>
-            </w:pPr>
-            <w:r>
-              <w:rPr>
-                <w:lang w:val="en-US"/>
-              </w:rPr>
+            <w:r>
               <w:t>Policy_ID</w:t>
             </w:r>
           </w:p>
@@ -8547,15 +7590,7 @@
             <w:tcW w:w="1803" w:type="dxa"/>
           </w:tcPr>
           <w:p>
-            <w:pPr>
-              <w:rPr>
-                <w:lang w:val="en-US"/>
-              </w:rPr>
-            </w:pPr>
-            <w:r>
-              <w:rPr>
-                <w:lang w:val="en-US"/>
-              </w:rPr>
+            <w:r>
               <w:t>INT</w:t>
             </w:r>
           </w:p>
@@ -8571,15 +7606,7 @@
             <w:tcW w:w="1803" w:type="dxa"/>
           </w:tcPr>
           <w:p>
-            <w:pPr>
-              <w:rPr>
-                <w:lang w:val="en-US"/>
-              </w:rPr>
-            </w:pPr>
-            <w:r>
-              <w:rPr>
-                <w:lang w:val="en-US"/>
-              </w:rPr>
+            <w:r>
               <w:t>FK</w:t>
             </w:r>
           </w:p>
@@ -8589,15 +7616,7 @@
             <w:tcW w:w="1804" w:type="dxa"/>
           </w:tcPr>
           <w:p>
-            <w:pPr>
-              <w:rPr>
-                <w:lang w:val="en-US"/>
-              </w:rPr>
-            </w:pPr>
-            <w:r>
-              <w:rPr>
-                <w:lang w:val="en-US"/>
-              </w:rPr>
+            <w:r>
               <w:t>A unique identifier for the policy</w:t>
             </w:r>
           </w:p>
@@ -8609,15 +7628,7 @@
             <w:tcW w:w="2027" w:type="dxa"/>
           </w:tcPr>
           <w:p>
-            <w:pPr>
-              <w:rPr>
-                <w:lang w:val="en-US"/>
-              </w:rPr>
-            </w:pPr>
-            <w:r>
-              <w:rPr>
-                <w:lang w:val="en-US"/>
-              </w:rPr>
+            <w:r>
               <w:t>Duration</w:t>
             </w:r>
           </w:p>
@@ -8627,15 +7638,7 @@
             <w:tcW w:w="1803" w:type="dxa"/>
           </w:tcPr>
           <w:p>
-            <w:pPr>
-              <w:rPr>
-                <w:lang w:val="en-US"/>
-              </w:rPr>
-            </w:pPr>
-            <w:r>
-              <w:rPr>
-                <w:lang w:val="en-US"/>
-              </w:rPr>
+            <w:r>
               <w:t>DATE</w:t>
             </w:r>
           </w:p>
@@ -8657,15 +7660,7 @@
             <w:tcW w:w="1804" w:type="dxa"/>
           </w:tcPr>
           <w:p>
-            <w:pPr>
-              <w:rPr>
-                <w:lang w:val="en-US"/>
-              </w:rPr>
-            </w:pPr>
-            <w:r>
-              <w:rPr>
-                <w:lang w:val="en-US"/>
-              </w:rPr>
+            <w:r>
               <w:t>Time within which the policy is approved.</w:t>
             </w:r>
           </w:p>
@@ -8677,15 +7672,7 @@
             <w:tcW w:w="2027" w:type="dxa"/>
           </w:tcPr>
           <w:p>
-            <w:pPr>
-              <w:rPr>
-                <w:lang w:val="en-US"/>
-              </w:rPr>
-            </w:pPr>
-            <w:r>
-              <w:rPr>
-                <w:lang w:val="en-US"/>
-              </w:rPr>
+            <w:r>
               <w:t>Status</w:t>
             </w:r>
           </w:p>
@@ -8695,15 +7682,7 @@
             <w:tcW w:w="1803" w:type="dxa"/>
           </w:tcPr>
           <w:p>
-            <w:pPr>
-              <w:rPr>
-                <w:lang w:val="en-US"/>
-              </w:rPr>
-            </w:pPr>
-            <w:r>
-              <w:rPr>
-                <w:lang w:val="en-US"/>
-              </w:rPr>
+            <w:r>
               <w:t>ENUM (Expired, Active)</w:t>
             </w:r>
           </w:p>
@@ -8725,15 +7704,7 @@
             <w:tcW w:w="1804" w:type="dxa"/>
           </w:tcPr>
           <w:p>
-            <w:pPr>
-              <w:rPr>
-                <w:lang w:val="en-US"/>
-              </w:rPr>
-            </w:pPr>
-            <w:r>
-              <w:rPr>
-                <w:lang w:val="en-US"/>
-              </w:rPr>
+            <w:r>
               <w:t>Describes the current state of your policy.</w:t>
             </w:r>
           </w:p>
@@ -8833,15 +7804,7 @@
             <w:tcW w:w="1803" w:type="dxa"/>
           </w:tcPr>
           <w:p>
-            <w:pPr>
-              <w:rPr>
-                <w:lang w:val="en-US"/>
-              </w:rPr>
-            </w:pPr>
-            <w:r>
-              <w:rPr>
-                <w:lang w:val="en-US"/>
-              </w:rPr>
+            <w:r>
               <w:t>Attribute</w:t>
             </w:r>
           </w:p>
@@ -8851,15 +7814,7 @@
             <w:tcW w:w="1803" w:type="dxa"/>
           </w:tcPr>
           <w:p>
-            <w:pPr>
-              <w:rPr>
-                <w:lang w:val="en-US"/>
-              </w:rPr>
-            </w:pPr>
-            <w:r>
-              <w:rPr>
-                <w:lang w:val="en-US"/>
-              </w:rPr>
+            <w:r>
               <w:t>Datatype</w:t>
             </w:r>
           </w:p>
@@ -8869,15 +7824,7 @@
             <w:tcW w:w="1803" w:type="dxa"/>
           </w:tcPr>
           <w:p>
-            <w:pPr>
-              <w:rPr>
-                <w:lang w:val="en-US"/>
-              </w:rPr>
-            </w:pPr>
-            <w:r>
-              <w:rPr>
-                <w:lang w:val="en-US"/>
-              </w:rPr>
+            <w:r>
               <w:t>Size</w:t>
             </w:r>
           </w:p>
@@ -8887,15 +7834,7 @@
             <w:tcW w:w="1803" w:type="dxa"/>
           </w:tcPr>
           <w:p>
-            <w:pPr>
-              <w:rPr>
-                <w:lang w:val="en-US"/>
-              </w:rPr>
-            </w:pPr>
-            <w:r>
-              <w:rPr>
-                <w:lang w:val="en-US"/>
-              </w:rPr>
+            <w:r>
               <w:t>Key</w:t>
             </w:r>
           </w:p>
@@ -8905,15 +7844,7 @@
             <w:tcW w:w="1804" w:type="dxa"/>
           </w:tcPr>
           <w:p>
-            <w:pPr>
-              <w:rPr>
-                <w:lang w:val="en-US"/>
-              </w:rPr>
-            </w:pPr>
-            <w:r>
-              <w:rPr>
-                <w:lang w:val="en-US"/>
-              </w:rPr>
+            <w:r>
               <w:t>Description</w:t>
             </w:r>
           </w:p>
@@ -8925,15 +7856,7 @@
             <w:tcW w:w="1803" w:type="dxa"/>
           </w:tcPr>
           <w:p>
-            <w:pPr>
-              <w:rPr>
-                <w:lang w:val="en-US"/>
-              </w:rPr>
-            </w:pPr>
-            <w:r>
-              <w:rPr>
-                <w:lang w:val="en-US"/>
-              </w:rPr>
+            <w:r>
               <w:t>Payment_ID</w:t>
             </w:r>
           </w:p>
@@ -8943,15 +7866,7 @@
             <w:tcW w:w="1803" w:type="dxa"/>
           </w:tcPr>
           <w:p>
-            <w:pPr>
-              <w:rPr>
-                <w:lang w:val="en-US"/>
-              </w:rPr>
-            </w:pPr>
-            <w:r>
-              <w:rPr>
-                <w:lang w:val="en-US"/>
-              </w:rPr>
+            <w:r>
               <w:t>INT</w:t>
             </w:r>
           </w:p>
@@ -8967,15 +7882,7 @@
             <w:tcW w:w="1803" w:type="dxa"/>
           </w:tcPr>
           <w:p>
-            <w:pPr>
-              <w:rPr>
-                <w:lang w:val="en-US"/>
-              </w:rPr>
-            </w:pPr>
-            <w:r>
-              <w:rPr>
-                <w:lang w:val="en-US"/>
-              </w:rPr>
+            <w:r>
               <w:t>PK</w:t>
             </w:r>
           </w:p>
@@ -8985,15 +7892,7 @@
             <w:tcW w:w="1804" w:type="dxa"/>
           </w:tcPr>
           <w:p>
-            <w:pPr>
-              <w:rPr>
-                <w:lang w:val="en-US"/>
-              </w:rPr>
-            </w:pPr>
-            <w:r>
-              <w:rPr>
-                <w:lang w:val="en-US"/>
-              </w:rPr>
+            <w:r>
               <w:t>A unique identifier for payment.</w:t>
             </w:r>
           </w:p>
@@ -9005,15 +7904,7 @@
             <w:tcW w:w="1803" w:type="dxa"/>
           </w:tcPr>
           <w:p>
-            <w:pPr>
-              <w:rPr>
-                <w:lang w:val="en-US"/>
-              </w:rPr>
-            </w:pPr>
-            <w:r>
-              <w:rPr>
-                <w:lang w:val="en-US"/>
-              </w:rPr>
+            <w:r>
               <w:t>User_ID</w:t>
             </w:r>
           </w:p>
@@ -9023,15 +7914,7 @@
             <w:tcW w:w="1803" w:type="dxa"/>
           </w:tcPr>
           <w:p>
-            <w:pPr>
-              <w:rPr>
-                <w:lang w:val="en-US"/>
-              </w:rPr>
-            </w:pPr>
-            <w:r>
-              <w:rPr>
-                <w:lang w:val="en-US"/>
-              </w:rPr>
+            <w:r>
               <w:t>INT</w:t>
             </w:r>
           </w:p>
@@ -9047,15 +7930,7 @@
             <w:tcW w:w="1803" w:type="dxa"/>
           </w:tcPr>
           <w:p>
-            <w:pPr>
-              <w:rPr>
-                <w:lang w:val="en-US"/>
-              </w:rPr>
-            </w:pPr>
-            <w:r>
-              <w:rPr>
-                <w:lang w:val="en-US"/>
-              </w:rPr>
+            <w:r>
               <w:t>FK</w:t>
             </w:r>
           </w:p>
@@ -9065,15 +7940,7 @@
             <w:tcW w:w="1804" w:type="dxa"/>
           </w:tcPr>
           <w:p>
-            <w:pPr>
-              <w:rPr>
-                <w:lang w:val="en-US"/>
-              </w:rPr>
-            </w:pPr>
-            <w:r>
-              <w:rPr>
-                <w:lang w:val="en-US"/>
-              </w:rPr>
+            <w:r>
               <w:t>A unique identifier for the user.</w:t>
             </w:r>
           </w:p>
@@ -9085,15 +7952,7 @@
             <w:tcW w:w="1803" w:type="dxa"/>
           </w:tcPr>
           <w:p>
-            <w:pPr>
-              <w:rPr>
-                <w:lang w:val="en-US"/>
-              </w:rPr>
-            </w:pPr>
-            <w:r>
-              <w:rPr>
-                <w:lang w:val="en-US"/>
-              </w:rPr>
+            <w:r>
               <w:t>Policy_ID</w:t>
             </w:r>
           </w:p>
@@ -9103,15 +7962,7 @@
             <w:tcW w:w="1803" w:type="dxa"/>
           </w:tcPr>
           <w:p>
-            <w:pPr>
-              <w:rPr>
-                <w:lang w:val="en-US"/>
-              </w:rPr>
-            </w:pPr>
-            <w:r>
-              <w:rPr>
-                <w:lang w:val="en-US"/>
-              </w:rPr>
+            <w:r>
               <w:t>INT</w:t>
             </w:r>
           </w:p>
@@ -9127,15 +7978,7 @@
             <w:tcW w:w="1803" w:type="dxa"/>
           </w:tcPr>
           <w:p>
-            <w:pPr>
-              <w:rPr>
-                <w:lang w:val="en-US"/>
-              </w:rPr>
-            </w:pPr>
-            <w:r>
-              <w:rPr>
-                <w:lang w:val="en-US"/>
-              </w:rPr>
+            <w:r>
               <w:t>FK</w:t>
             </w:r>
           </w:p>
@@ -9145,15 +7988,7 @@
             <w:tcW w:w="1804" w:type="dxa"/>
           </w:tcPr>
           <w:p>
-            <w:pPr>
-              <w:rPr>
-                <w:lang w:val="en-US"/>
-              </w:rPr>
-            </w:pPr>
-            <w:r>
-              <w:rPr>
-                <w:lang w:val="en-US"/>
-              </w:rPr>
+            <w:r>
               <w:t>A unique identifier for the policy.</w:t>
             </w:r>
           </w:p>
@@ -9165,15 +8000,7 @@
             <w:tcW w:w="1803" w:type="dxa"/>
           </w:tcPr>
           <w:p>
-            <w:pPr>
-              <w:rPr>
-                <w:lang w:val="en-US"/>
-              </w:rPr>
-            </w:pPr>
-            <w:r>
-              <w:rPr>
-                <w:lang w:val="en-US"/>
-              </w:rPr>
+            <w:r>
               <w:t>Amount</w:t>
             </w:r>
           </w:p>
@@ -9183,15 +8010,7 @@
             <w:tcW w:w="1803" w:type="dxa"/>
           </w:tcPr>
           <w:p>
-            <w:pPr>
-              <w:rPr>
-                <w:lang w:val="en-US"/>
-              </w:rPr>
-            </w:pPr>
-            <w:r>
-              <w:rPr>
-                <w:lang w:val="en-US"/>
-              </w:rPr>
+            <w:r>
               <w:t>INT</w:t>
             </w:r>
           </w:p>
@@ -9213,15 +8032,7 @@
             <w:tcW w:w="1804" w:type="dxa"/>
           </w:tcPr>
           <w:p>
-            <w:pPr>
-              <w:rPr>
-                <w:lang w:val="en-US"/>
-              </w:rPr>
-            </w:pPr>
-            <w:r>
-              <w:rPr>
-                <w:lang w:val="en-US"/>
-              </w:rPr>
+            <w:r>
               <w:t>Amount paid for a policy.</w:t>
             </w:r>
           </w:p>
@@ -9233,15 +8044,7 @@
             <w:tcW w:w="1803" w:type="dxa"/>
           </w:tcPr>
           <w:p>
-            <w:pPr>
-              <w:rPr>
-                <w:lang w:val="en-US"/>
-              </w:rPr>
-            </w:pPr>
-            <w:r>
-              <w:rPr>
-                <w:lang w:val="en-US"/>
-              </w:rPr>
+            <w:r>
               <w:t>Date_paid</w:t>
             </w:r>
           </w:p>
@@ -9251,15 +8054,7 @@
             <w:tcW w:w="1803" w:type="dxa"/>
           </w:tcPr>
           <w:p>
-            <w:pPr>
-              <w:rPr>
-                <w:lang w:val="en-US"/>
-              </w:rPr>
-            </w:pPr>
-            <w:r>
-              <w:rPr>
-                <w:lang w:val="en-US"/>
-              </w:rPr>
+            <w:r>
               <w:t>DATE</w:t>
             </w:r>
           </w:p>
@@ -9281,15 +8076,7 @@
             <w:tcW w:w="1804" w:type="dxa"/>
           </w:tcPr>
           <w:p>
-            <w:pPr>
-              <w:rPr>
-                <w:lang w:val="en-US"/>
-              </w:rPr>
-            </w:pPr>
-            <w:r>
-              <w:rPr>
-                <w:lang w:val="en-US"/>
-              </w:rPr>
+            <w:r>
               <w:t>Date when the amount was paid.</w:t>
             </w:r>
           </w:p>
@@ -9389,15 +8176,7 @@
             <w:tcW w:w="1803" w:type="dxa"/>
           </w:tcPr>
           <w:p>
-            <w:pPr>
-              <w:rPr>
-                <w:lang w:val="en-US"/>
-              </w:rPr>
-            </w:pPr>
-            <w:r>
-              <w:rPr>
-                <w:lang w:val="en-US"/>
-              </w:rPr>
+            <w:r>
               <w:t>Attribute</w:t>
             </w:r>
           </w:p>
@@ -9407,15 +8186,7 @@
             <w:tcW w:w="1803" w:type="dxa"/>
           </w:tcPr>
           <w:p>
-            <w:pPr>
-              <w:rPr>
-                <w:lang w:val="en-US"/>
-              </w:rPr>
-            </w:pPr>
-            <w:r>
-              <w:rPr>
-                <w:lang w:val="en-US"/>
-              </w:rPr>
+            <w:r>
               <w:t>Datatype</w:t>
             </w:r>
           </w:p>
@@ -9425,15 +8196,7 @@
             <w:tcW w:w="1803" w:type="dxa"/>
           </w:tcPr>
           <w:p>
-            <w:pPr>
-              <w:rPr>
-                <w:lang w:val="en-US"/>
-              </w:rPr>
-            </w:pPr>
-            <w:r>
-              <w:rPr>
-                <w:lang w:val="en-US"/>
-              </w:rPr>
+            <w:r>
               <w:t>Size</w:t>
             </w:r>
           </w:p>
@@ -9443,15 +8206,7 @@
             <w:tcW w:w="1803" w:type="dxa"/>
           </w:tcPr>
           <w:p>
-            <w:pPr>
-              <w:rPr>
-                <w:lang w:val="en-US"/>
-              </w:rPr>
-            </w:pPr>
-            <w:r>
-              <w:rPr>
-                <w:lang w:val="en-US"/>
-              </w:rPr>
+            <w:r>
               <w:t>Key</w:t>
             </w:r>
           </w:p>
@@ -9461,15 +8216,7 @@
             <w:tcW w:w="1804" w:type="dxa"/>
           </w:tcPr>
           <w:p>
-            <w:pPr>
-              <w:rPr>
-                <w:lang w:val="en-US"/>
-              </w:rPr>
-            </w:pPr>
-            <w:r>
-              <w:rPr>
-                <w:lang w:val="en-US"/>
-              </w:rPr>
+            <w:r>
               <w:t>Description</w:t>
             </w:r>
           </w:p>
@@ -9481,15 +8228,7 @@
             <w:tcW w:w="1803" w:type="dxa"/>
           </w:tcPr>
           <w:p>
-            <w:pPr>
-              <w:rPr>
-                <w:lang w:val="en-US"/>
-              </w:rPr>
-            </w:pPr>
-            <w:r>
-              <w:rPr>
-                <w:lang w:val="en-US"/>
-              </w:rPr>
+            <w:r>
               <w:t>Qoutes_ID</w:t>
             </w:r>
           </w:p>
@@ -9499,15 +8238,7 @@
             <w:tcW w:w="1803" w:type="dxa"/>
           </w:tcPr>
           <w:p>
-            <w:pPr>
-              <w:rPr>
-                <w:lang w:val="en-US"/>
-              </w:rPr>
-            </w:pPr>
-            <w:r>
-              <w:rPr>
-                <w:lang w:val="en-US"/>
-              </w:rPr>
+            <w:r>
               <w:t>INT</w:t>
             </w:r>
           </w:p>
@@ -9523,15 +8254,7 @@
             <w:tcW w:w="1803" w:type="dxa"/>
           </w:tcPr>
           <w:p>
-            <w:pPr>
-              <w:rPr>
-                <w:lang w:val="en-US"/>
-              </w:rPr>
-            </w:pPr>
-            <w:r>
-              <w:rPr>
-                <w:lang w:val="en-US"/>
-              </w:rPr>
+            <w:r>
               <w:t>PK</w:t>
             </w:r>
           </w:p>
@@ -9541,15 +8264,7 @@
             <w:tcW w:w="1804" w:type="dxa"/>
           </w:tcPr>
           <w:p>
-            <w:pPr>
-              <w:rPr>
-                <w:lang w:val="en-US"/>
-              </w:rPr>
-            </w:pPr>
-            <w:r>
-              <w:rPr>
-                <w:lang w:val="en-US"/>
-              </w:rPr>
+            <w:r>
               <w:t>A unique identifier for the quoting.</w:t>
             </w:r>
           </w:p>
@@ -9561,15 +8276,7 @@
             <w:tcW w:w="1803" w:type="dxa"/>
           </w:tcPr>
           <w:p>
-            <w:pPr>
-              <w:rPr>
-                <w:lang w:val="en-US"/>
-              </w:rPr>
-            </w:pPr>
-            <w:r>
-              <w:rPr>
-                <w:lang w:val="en-US"/>
-              </w:rPr>
+            <w:r>
               <w:lastRenderedPageBreak/>
               <w:t>User_ID</w:t>
             </w:r>
@@ -9580,15 +8287,7 @@
             <w:tcW w:w="1803" w:type="dxa"/>
           </w:tcPr>
           <w:p>
-            <w:pPr>
-              <w:rPr>
-                <w:lang w:val="en-US"/>
-              </w:rPr>
-            </w:pPr>
-            <w:r>
-              <w:rPr>
-                <w:lang w:val="en-US"/>
-              </w:rPr>
+            <w:r>
               <w:t>INT</w:t>
             </w:r>
           </w:p>
@@ -9604,15 +8303,7 @@
             <w:tcW w:w="1803" w:type="dxa"/>
           </w:tcPr>
           <w:p>
-            <w:pPr>
-              <w:rPr>
-                <w:lang w:val="en-US"/>
-              </w:rPr>
-            </w:pPr>
-            <w:r>
-              <w:rPr>
-                <w:lang w:val="en-US"/>
-              </w:rPr>
+            <w:r>
               <w:t>FK</w:t>
             </w:r>
           </w:p>
@@ -9622,15 +8313,7 @@
             <w:tcW w:w="1804" w:type="dxa"/>
           </w:tcPr>
           <w:p>
-            <w:pPr>
-              <w:rPr>
-                <w:lang w:val="en-US"/>
-              </w:rPr>
-            </w:pPr>
-            <w:r>
-              <w:rPr>
-                <w:lang w:val="en-US"/>
-              </w:rPr>
+            <w:r>
               <w:t>A unique identifier for the user.</w:t>
             </w:r>
           </w:p>
@@ -9642,15 +8325,7 @@
             <w:tcW w:w="1803" w:type="dxa"/>
           </w:tcPr>
           <w:p>
-            <w:pPr>
-              <w:rPr>
-                <w:lang w:val="en-US"/>
-              </w:rPr>
-            </w:pPr>
-            <w:r>
-              <w:rPr>
-                <w:lang w:val="en-US"/>
-              </w:rPr>
+            <w:r>
               <w:t>Policy_ID</w:t>
             </w:r>
           </w:p>
@@ -9660,15 +8335,7 @@
             <w:tcW w:w="1803" w:type="dxa"/>
           </w:tcPr>
           <w:p>
-            <w:pPr>
-              <w:rPr>
-                <w:lang w:val="en-US"/>
-              </w:rPr>
-            </w:pPr>
-            <w:r>
-              <w:rPr>
-                <w:lang w:val="en-US"/>
-              </w:rPr>
+            <w:r>
               <w:t>INT</w:t>
             </w:r>
           </w:p>
@@ -9684,15 +8351,7 @@
             <w:tcW w:w="1803" w:type="dxa"/>
           </w:tcPr>
           <w:p>
-            <w:pPr>
-              <w:rPr>
-                <w:lang w:val="en-US"/>
-              </w:rPr>
-            </w:pPr>
-            <w:r>
-              <w:rPr>
-                <w:lang w:val="en-US"/>
-              </w:rPr>
+            <w:r>
               <w:t>FK</w:t>
             </w:r>
           </w:p>
@@ -9702,15 +8361,7 @@
             <w:tcW w:w="1804" w:type="dxa"/>
           </w:tcPr>
           <w:p>
-            <w:pPr>
-              <w:rPr>
-                <w:lang w:val="en-US"/>
-              </w:rPr>
-            </w:pPr>
-            <w:r>
-              <w:rPr>
-                <w:lang w:val="en-US"/>
-              </w:rPr>
+            <w:r>
               <w:t>A unique identifier for the policy</w:t>
             </w:r>
           </w:p>
@@ -9722,15 +8373,7 @@
             <w:tcW w:w="1803" w:type="dxa"/>
           </w:tcPr>
           <w:p>
-            <w:pPr>
-              <w:rPr>
-                <w:lang w:val="en-US"/>
-              </w:rPr>
-            </w:pPr>
-            <w:r>
-              <w:rPr>
-                <w:lang w:val="en-US"/>
-              </w:rPr>
+            <w:r>
               <w:t>Description</w:t>
             </w:r>
           </w:p>
@@ -9740,15 +8383,7 @@
             <w:tcW w:w="1803" w:type="dxa"/>
           </w:tcPr>
           <w:p>
-            <w:pPr>
-              <w:rPr>
-                <w:lang w:val="en-US"/>
-              </w:rPr>
-            </w:pPr>
-            <w:r>
-              <w:rPr>
-                <w:lang w:val="en-US"/>
-              </w:rPr>
+            <w:r>
               <w:t>VARCHAR</w:t>
             </w:r>
           </w:p>
@@ -9758,15 +8393,7 @@
             <w:tcW w:w="1803" w:type="dxa"/>
           </w:tcPr>
           <w:p>
-            <w:pPr>
-              <w:rPr>
-                <w:lang w:val="en-US"/>
-              </w:rPr>
-            </w:pPr>
-            <w:r>
-              <w:rPr>
-                <w:lang w:val="en-US"/>
-              </w:rPr>
+            <w:r>
               <w:t>50</w:t>
             </w:r>
           </w:p>
@@ -9782,15 +8409,7 @@
             <w:tcW w:w="1804" w:type="dxa"/>
           </w:tcPr>
           <w:p>
-            <w:pPr>
-              <w:rPr>
-                <w:lang w:val="en-US"/>
-              </w:rPr>
-            </w:pPr>
-            <w:r>
-              <w:rPr>
-                <w:lang w:val="en-US"/>
-              </w:rPr>
+            <w:r>
               <w:t>A detailed text showing the quoting.</w:t>
             </w:r>
           </w:p>
@@ -9802,15 +8421,7 @@
             <w:tcW w:w="1803" w:type="dxa"/>
           </w:tcPr>
           <w:p>
-            <w:pPr>
-              <w:rPr>
-                <w:lang w:val="en-US"/>
-              </w:rPr>
-            </w:pPr>
-            <w:r>
-              <w:rPr>
-                <w:lang w:val="en-US"/>
-              </w:rPr>
+            <w:r>
               <w:t>Amount</w:t>
             </w:r>
           </w:p>
@@ -9820,15 +8431,7 @@
             <w:tcW w:w="1803" w:type="dxa"/>
           </w:tcPr>
           <w:p>
-            <w:pPr>
-              <w:rPr>
-                <w:lang w:val="en-US"/>
-              </w:rPr>
-            </w:pPr>
-            <w:r>
-              <w:rPr>
-                <w:lang w:val="en-US"/>
-              </w:rPr>
+            <w:r>
               <w:t>INT</w:t>
             </w:r>
           </w:p>
@@ -9850,15 +8453,7 @@
             <w:tcW w:w="1804" w:type="dxa"/>
           </w:tcPr>
           <w:p>
-            <w:pPr>
-              <w:rPr>
-                <w:lang w:val="en-US"/>
-              </w:rPr>
-            </w:pPr>
-            <w:r>
-              <w:rPr>
-                <w:lang w:val="en-US"/>
-              </w:rPr>
+            <w:r>
               <w:t>Amount in the quoting.</w:t>
             </w:r>
           </w:p>
@@ -9866,6 +8461,388 @@
       </w:tr>
     </w:tbl>
     <w:p/>
+    <w:p>
+      <w:pPr>
+        <w:jc w:val="both"/>
+        <w:rPr>
+          <w:rFonts w:ascii="Times New Roman" w:hAnsi="Times New Roman" w:cs="Times New Roman"/>
+        </w:rPr>
+      </w:pPr>
+    </w:p>
+    <w:p>
+      <w:pPr>
+        <w:jc w:val="both"/>
+        <w:rPr>
+          <w:rFonts w:ascii="Times New Roman" w:hAnsi="Times New Roman" w:cs="Times New Roman"/>
+        </w:rPr>
+      </w:pPr>
+    </w:p>
+    <w:p>
+      <w:pPr>
+        <w:jc w:val="both"/>
+        <w:rPr>
+          <w:rFonts w:ascii="Times New Roman" w:hAnsi="Times New Roman" w:cs="Times New Roman"/>
+        </w:rPr>
+      </w:pPr>
+    </w:p>
+    <w:p>
+      <w:pPr>
+        <w:jc w:val="both"/>
+        <w:rPr>
+          <w:rFonts w:ascii="Times New Roman" w:hAnsi="Times New Roman" w:cs="Times New Roman"/>
+        </w:rPr>
+      </w:pPr>
+    </w:p>
+    <w:p>
+      <w:pPr>
+        <w:jc w:val="both"/>
+        <w:rPr>
+          <w:rFonts w:ascii="Times New Roman" w:hAnsi="Times New Roman" w:cs="Times New Roman"/>
+        </w:rPr>
+      </w:pPr>
+    </w:p>
+    <w:p>
+      <w:pPr>
+        <w:jc w:val="both"/>
+        <w:rPr>
+          <w:rFonts w:ascii="Times New Roman" w:hAnsi="Times New Roman" w:cs="Times New Roman"/>
+        </w:rPr>
+      </w:pPr>
+    </w:p>
+    <w:p>
+      <w:pPr>
+        <w:jc w:val="both"/>
+        <w:rPr>
+          <w:rFonts w:ascii="Times New Roman" w:hAnsi="Times New Roman" w:cs="Times New Roman"/>
+        </w:rPr>
+      </w:pPr>
+    </w:p>
+    <w:p>
+      <w:pPr>
+        <w:jc w:val="both"/>
+        <w:rPr>
+          <w:rFonts w:ascii="Times New Roman" w:hAnsi="Times New Roman" w:cs="Times New Roman"/>
+        </w:rPr>
+      </w:pPr>
+    </w:p>
+    <w:p>
+      <w:pPr>
+        <w:jc w:val="both"/>
+        <w:rPr>
+          <w:rFonts w:ascii="Times New Roman" w:hAnsi="Times New Roman" w:cs="Times New Roman"/>
+        </w:rPr>
+      </w:pPr>
+    </w:p>
+    <w:p>
+      <w:pPr>
+        <w:jc w:val="both"/>
+        <w:rPr>
+          <w:rFonts w:ascii="Times New Roman" w:hAnsi="Times New Roman" w:cs="Times New Roman"/>
+        </w:rPr>
+      </w:pPr>
+    </w:p>
+    <w:p>
+      <w:pPr>
+        <w:jc w:val="both"/>
+        <w:rPr>
+          <w:rFonts w:ascii="Times New Roman" w:hAnsi="Times New Roman" w:cs="Times New Roman"/>
+        </w:rPr>
+      </w:pPr>
+    </w:p>
+    <w:p>
+      <w:pPr>
+        <w:jc w:val="both"/>
+        <w:rPr>
+          <w:rFonts w:ascii="Times New Roman" w:hAnsi="Times New Roman" w:cs="Times New Roman"/>
+        </w:rPr>
+      </w:pPr>
+    </w:p>
+    <w:p>
+      <w:pPr>
+        <w:jc w:val="both"/>
+        <w:rPr>
+          <w:rFonts w:ascii="Times New Roman" w:hAnsi="Times New Roman" w:cs="Times New Roman"/>
+        </w:rPr>
+      </w:pPr>
+    </w:p>
+    <w:p>
+      <w:pPr>
+        <w:jc w:val="both"/>
+        <w:rPr>
+          <w:rFonts w:ascii="Times New Roman" w:hAnsi="Times New Roman" w:cs="Times New Roman"/>
+        </w:rPr>
+      </w:pPr>
+    </w:p>
+    <w:p>
+      <w:pPr>
+        <w:jc w:val="both"/>
+        <w:rPr>
+          <w:rFonts w:ascii="Times New Roman" w:hAnsi="Times New Roman" w:cs="Times New Roman"/>
+        </w:rPr>
+      </w:pPr>
+    </w:p>
+    <w:p>
+      <w:pPr>
+        <w:jc w:val="both"/>
+        <w:rPr>
+          <w:rFonts w:ascii="Times New Roman" w:hAnsi="Times New Roman" w:cs="Times New Roman"/>
+        </w:rPr>
+      </w:pPr>
+    </w:p>
+    <w:p>
+      <w:pPr>
+        <w:jc w:val="both"/>
+        <w:rPr>
+          <w:rFonts w:ascii="Times New Roman" w:hAnsi="Times New Roman" w:cs="Times New Roman"/>
+        </w:rPr>
+      </w:pPr>
+    </w:p>
+    <w:p>
+      <w:pPr>
+        <w:jc w:val="both"/>
+        <w:rPr>
+          <w:rFonts w:ascii="Times New Roman" w:hAnsi="Times New Roman" w:cs="Times New Roman"/>
+        </w:rPr>
+      </w:pPr>
+    </w:p>
+    <w:p>
+      <w:pPr>
+        <w:jc w:val="both"/>
+        <w:rPr>
+          <w:rFonts w:ascii="Times New Roman" w:hAnsi="Times New Roman" w:cs="Times New Roman"/>
+        </w:rPr>
+      </w:pPr>
+    </w:p>
+    <w:p>
+      <w:pPr>
+        <w:jc w:val="both"/>
+        <w:rPr>
+          <w:rFonts w:ascii="Times New Roman" w:hAnsi="Times New Roman" w:cs="Times New Roman"/>
+        </w:rPr>
+      </w:pPr>
+    </w:p>
+    <w:p>
+      <w:pPr>
+        <w:rPr>
+          <w:rFonts w:ascii="Times New Roman" w:hAnsi="Times New Roman" w:cs="Times New Roman"/>
+        </w:rPr>
+      </w:pPr>
+      <w:r>
+        <w:rPr>
+          <w:rFonts w:ascii="Times New Roman" w:hAnsi="Times New Roman" w:cs="Times New Roman"/>
+        </w:rPr>
+        <w:lastRenderedPageBreak/>
+        <w:t>Human Interface Design</w:t>
+      </w:r>
+    </w:p>
+    <w:p>
+      <w:pPr>
+        <w:rPr>
+          <w:rFonts w:ascii="Times New Roman" w:hAnsi="Times New Roman" w:cs="Times New Roman"/>
+        </w:rPr>
+      </w:pPr>
+      <w:r>
+        <w:rPr>
+          <w:rFonts w:ascii="Times New Roman" w:hAnsi="Times New Roman" w:cs="Times New Roman"/>
+        </w:rPr>
+        <w:t>Overview of User Interface</w:t>
+      </w:r>
+    </w:p>
+    <w:p>
+      <w:pPr>
+        <w:jc w:val="both"/>
+        <w:rPr>
+          <w:rFonts w:ascii="Times New Roman" w:hAnsi="Times New Roman" w:cs="Times New Roman"/>
+        </w:rPr>
+      </w:pPr>
+      <w:r>
+        <w:rPr>
+          <w:rFonts w:ascii="Times New Roman" w:hAnsi="Times New Roman" w:cs="Times New Roman"/>
+        </w:rPr>
+        <w:t>Customer interactivity</w:t>
+      </w:r>
+    </w:p>
+    <w:p>
+      <w:pPr>
+        <w:jc w:val="both"/>
+        <w:rPr>
+          <w:rFonts w:ascii="Times New Roman" w:hAnsi="Times New Roman" w:cs="Times New Roman"/>
+        </w:rPr>
+      </w:pPr>
+      <w:r>
+        <w:rPr>
+          <w:noProof/>
+        </w:rPr>
+        <w:drawing>
+          <wp:inline distT="0" distB="0" distL="0" distR="0" wp14:anchorId="484F0B62" wp14:editId="7935C28B">
+            <wp:extent cx="4015740" cy="2679065"/>
+            <wp:effectExtent l="0" t="0" r="3810" b="6985"/>
+            <wp:docPr id="1" name="Picture 1"/>
+            <wp:cNvGraphicFramePr>
+              <a:graphicFrameLocks xmlns:a="http://schemas.openxmlformats.org/drawingml/2006/main" noChangeAspect="1"/>
+            </wp:cNvGraphicFramePr>
+            <a:graphic xmlns:a="http://schemas.openxmlformats.org/drawingml/2006/main">
+              <a:graphicData uri="http://schemas.openxmlformats.org/drawingml/2006/picture">
+                <pic:pic xmlns:pic="http://schemas.openxmlformats.org/drawingml/2006/picture">
+                  <pic:nvPicPr>
+                    <pic:cNvPr id="0" name="Picture 1"/>
+                    <pic:cNvPicPr>
+                      <a:picLocks noChangeAspect="1" noChangeArrowheads="1"/>
+                    </pic:cNvPicPr>
+                  </pic:nvPicPr>
+                  <pic:blipFill>
+                    <a:blip r:embed="rId7">
+                      <a:extLst>
+                        <a:ext uri="{28A0092B-C50C-407E-A947-70E740481C1C}">
+                          <a14:useLocalDpi xmlns:a14="http://schemas.microsoft.com/office/drawing/2010/main" val="0"/>
+                        </a:ext>
+                      </a:extLst>
+                    </a:blip>
+                    <a:srcRect/>
+                    <a:stretch>
+                      <a:fillRect/>
+                    </a:stretch>
+                  </pic:blipFill>
+                  <pic:spPr bwMode="auto">
+                    <a:xfrm>
+                      <a:off x="0" y="0"/>
+                      <a:ext cx="4037520" cy="2693595"/>
+                    </a:xfrm>
+                    <a:prstGeom prst="rect">
+                      <a:avLst/>
+                    </a:prstGeom>
+                    <a:noFill/>
+                    <a:ln>
+                      <a:noFill/>
+                    </a:ln>
+                  </pic:spPr>
+                </pic:pic>
+              </a:graphicData>
+            </a:graphic>
+          </wp:inline>
+        </w:drawing>
+      </w:r>
+    </w:p>
+    <w:p>
+      <w:pPr>
+        <w:jc w:val="both"/>
+        <w:rPr>
+          <w:rFonts w:ascii="Times New Roman" w:hAnsi="Times New Roman" w:cs="Times New Roman"/>
+        </w:rPr>
+      </w:pPr>
+      <w:r>
+        <w:rPr>
+          <w:rFonts w:ascii="Times New Roman" w:hAnsi="Times New Roman" w:cs="Times New Roman"/>
+        </w:rPr>
+        <w:t>Figure shows the first webpage that appears in the SafeNest Insurance Management System when a customer is registered and logged in.</w:t>
+      </w:r>
+    </w:p>
+    <w:p>
+      <w:pPr>
+        <w:jc w:val="both"/>
+        <w:rPr>
+          <w:rFonts w:ascii="Times New Roman" w:hAnsi="Times New Roman" w:cs="Times New Roman"/>
+        </w:rPr>
+      </w:pPr>
+    </w:p>
+    <w:p>
+      <w:pPr>
+        <w:jc w:val="both"/>
+        <w:rPr>
+          <w:rFonts w:ascii="Times New Roman" w:hAnsi="Times New Roman" w:cs="Times New Roman"/>
+        </w:rPr>
+      </w:pPr>
+      <w:r>
+        <w:rPr>
+          <w:rFonts w:ascii="Times New Roman" w:hAnsi="Times New Roman" w:cs="Times New Roman"/>
+        </w:rPr>
+        <w:t>Underwriter interactivity.</w:t>
+      </w:r>
+    </w:p>
+    <w:p>
+      <w:pPr>
+        <w:jc w:val="both"/>
+        <w:rPr>
+          <w:rFonts w:ascii="Times New Roman" w:hAnsi="Times New Roman" w:cs="Times New Roman"/>
+        </w:rPr>
+      </w:pPr>
+      <w:r>
+        <w:rPr>
+          <w:noProof/>
+        </w:rPr>
+        <w:drawing>
+          <wp:inline distT="0" distB="0" distL="0" distR="0" wp14:anchorId="0BEFE97C" wp14:editId="78944B45">
+            <wp:extent cx="4267200" cy="3055620"/>
+            <wp:effectExtent l="0" t="0" r="0" b="0"/>
+            <wp:docPr id="2" name="Picture 2"/>
+            <wp:cNvGraphicFramePr>
+              <a:graphicFrameLocks xmlns:a="http://schemas.openxmlformats.org/drawingml/2006/main" noChangeAspect="1"/>
+            </wp:cNvGraphicFramePr>
+            <a:graphic xmlns:a="http://schemas.openxmlformats.org/drawingml/2006/main">
+              <a:graphicData uri="http://schemas.openxmlformats.org/drawingml/2006/picture">
+                <pic:pic xmlns:pic="http://schemas.openxmlformats.org/drawingml/2006/picture">
+                  <pic:nvPicPr>
+                    <pic:cNvPr id="0" name="Picture 3"/>
+                    <pic:cNvPicPr>
+                      <a:picLocks noChangeAspect="1" noChangeArrowheads="1"/>
+                    </pic:cNvPicPr>
+                  </pic:nvPicPr>
+                  <pic:blipFill>
+                    <a:blip r:embed="rId8">
+                      <a:extLst>
+                        <a:ext uri="{28A0092B-C50C-407E-A947-70E740481C1C}">
+                          <a14:useLocalDpi xmlns:a14="http://schemas.microsoft.com/office/drawing/2010/main" val="0"/>
+                        </a:ext>
+                      </a:extLst>
+                    </a:blip>
+                    <a:srcRect/>
+                    <a:stretch>
+                      <a:fillRect/>
+                    </a:stretch>
+                  </pic:blipFill>
+                  <pic:spPr bwMode="auto">
+                    <a:xfrm>
+                      <a:off x="0" y="0"/>
+                      <a:ext cx="4267200" cy="3055620"/>
+                    </a:xfrm>
+                    <a:prstGeom prst="rect">
+                      <a:avLst/>
+                    </a:prstGeom>
+                    <a:noFill/>
+                    <a:ln>
+                      <a:noFill/>
+                    </a:ln>
+                  </pic:spPr>
+                </pic:pic>
+              </a:graphicData>
+            </a:graphic>
+          </wp:inline>
+        </w:drawing>
+      </w:r>
+    </w:p>
+    <w:p>
+      <w:pPr>
+        <w:jc w:val="both"/>
+        <w:rPr>
+          <w:rFonts w:ascii="Times New Roman" w:hAnsi="Times New Roman" w:cs="Times New Roman"/>
+        </w:rPr>
+      </w:pPr>
+      <w:r>
+        <w:rPr>
+          <w:rFonts w:ascii="Times New Roman" w:hAnsi="Times New Roman" w:cs="Times New Roman"/>
+        </w:rPr>
+        <w:lastRenderedPageBreak/>
+        <w:t xml:space="preserve">Figure shows the first page that appears when the underwriter logs in into the safeNest Insurance Management System. </w:t>
+      </w:r>
+    </w:p>
+    <w:p>
+      <w:pPr>
+        <w:jc w:val="both"/>
+        <w:rPr>
+          <w:rFonts w:ascii="Times New Roman" w:hAnsi="Times New Roman" w:cs="Times New Roman"/>
+        </w:rPr>
+      </w:pPr>
+    </w:p>
     <w:p>
       <w:pPr>
         <w:jc w:val="both"/>
@@ -9885,7 +8862,7 @@
 </file>
 
 <file path=word/numbering.xml><?xml version="1.0" encoding="utf-8"?>
-<w:numbering xmlns:wpc="http://schemas.microsoft.com/office/word/2010/wordprocessingCanvas" xmlns:cx="http://schemas.microsoft.com/office/drawing/2014/chartex" xmlns:cx1="http://schemas.microsoft.com/office/drawing/2015/9/8/chartex" xmlns:cx2="http://schemas.microsoft.com/office/drawing/2015/10/21/chartex" xmlns:cx3="http://schemas.microsoft.com/office/drawing/2016/5/9/chartex" xmlns:cx4="http://schemas.microsoft.com/office/drawing/2016/5/10/chartex" xmlns:cx5="http://schemas.microsoft.com/office/drawing/2016/5/11/chartex" xmlns:cx6="http://schemas.microsoft.com/office/drawing/2016/5/12/chartex" xmlns:cx7="http://schemas.microsoft.com/office/drawing/2016/5/13/chartex" xmlns:cx8="http://schemas.microsoft.com/office/drawing/2016/5/14/chartex" xmlns:mc="http://schemas.openxmlformats.org/markup-compatibility/2006" xmlns:aink="http://schemas.microsoft.com/office/drawing/2016/ink" xmlns:am3d="http://schemas.microsoft.com/office/drawing/2017/model3d" xmlns:o="urn:schemas-microsoft-com:office:office" xmlns:oel="http://schemas.microsoft.com/office/2019/extlst" xmlns:r="http://schemas.openxmlformats.org/officeDocument/2006/relationships" xmlns:m="http://schemas.openxmlformats.org/officeDocument/2006/math" xmlns:v="urn:schemas-microsoft-com:vml" xmlns:wp14="http://schemas.microsoft.com/office/word/2010/wordprocessingDrawing" xmlns:wp="http://schemas.openxmlformats.org/drawingml/2006/wordprocessingDrawing" xmlns:w10="urn:schemas-microsoft-com:office:word" xmlns:w="http://schemas.openxmlformats.org/wordprocessingml/2006/main" xmlns:w14="http://schemas.microsoft.com/office/word/2010/wordml" xmlns:w15="http://schemas.microsoft.com/office/word/2012/wordml" xmlns:w16cex="http://schemas.microsoft.com/office/word/2018/wordml/cex" xmlns:w16cid="http://schemas.microsoft.com/office/word/2016/wordml/cid" xmlns:w16="http://schemas.microsoft.com/office/word/2018/wordml" xmlns:w16du="http://schemas.microsoft.com/office/word/2023/wordml/word16du" xmlns:w16sdtdh="http://schemas.microsoft.com/office/word/2020/wordml/sdtdatahash" xmlns:w16sdtfl="http://schemas.microsoft.com/office/word/2024/wordml/sdtformatlock" xmlns:w16se="http://schemas.microsoft.com/office/word/2015/wordml/symex" xmlns:wpg="http://schemas.microsoft.com/office/word/2010/wordprocessingGroup" xmlns:wpi="http://schemas.microsoft.com/office/word/2010/wordprocessingInk" xmlns:wne="http://schemas.microsoft.com/office/word/2006/wordml" xmlns:wps="http://schemas.microsoft.com/office/word/2010/wordprocessingShape" mc:Ignorable="w14 w15 w16se w16cid w16 w16cex w16sdtdh w16sdtfl w16du wp14">
+<w:numbering xmlns:wpc="http://schemas.microsoft.com/office/word/2010/wordprocessingCanvas" xmlns:cx="http://schemas.microsoft.com/office/drawing/2014/chartex" xmlns:cx1="http://schemas.microsoft.com/office/drawing/2015/9/8/chartex" xmlns:cx2="http://schemas.microsoft.com/office/drawing/2015/10/21/chartex" xmlns:cx3="http://schemas.microsoft.com/office/drawing/2016/5/9/chartex" xmlns:cx4="http://schemas.microsoft.com/office/drawing/2016/5/10/chartex" xmlns:cx5="http://schemas.microsoft.com/office/drawing/2016/5/11/chartex" xmlns:cx6="http://schemas.microsoft.com/office/drawing/2016/5/12/chartex" xmlns:cx7="http://schemas.microsoft.com/office/drawing/2016/5/13/chartex" xmlns:cx8="http://schemas.microsoft.com/office/drawing/2016/5/14/chartex" xmlns:mc="http://schemas.openxmlformats.org/markup-compatibility/2006" xmlns:aink="http://schemas.microsoft.com/office/drawing/2016/ink" xmlns:am3d="http://schemas.microsoft.com/office/drawing/2017/model3d" xmlns:o="urn:schemas-microsoft-com:office:office" xmlns:r="http://schemas.openxmlformats.org/officeDocument/2006/relationships" xmlns:m="http://schemas.openxmlformats.org/officeDocument/2006/math" xmlns:v="urn:schemas-microsoft-com:vml" xmlns:wp14="http://schemas.microsoft.com/office/word/2010/wordprocessingDrawing" xmlns:wp="http://schemas.openxmlformats.org/drawingml/2006/wordprocessingDrawing" xmlns:w10="urn:schemas-microsoft-com:office:word" xmlns:w="http://schemas.openxmlformats.org/wordprocessingml/2006/main" xmlns:w14="http://schemas.microsoft.com/office/word/2010/wordml" xmlns:w15="http://schemas.microsoft.com/office/word/2012/wordml" xmlns:w16cex="http://schemas.microsoft.com/office/word/2018/wordml/cex" xmlns:w16cid="http://schemas.microsoft.com/office/word/2016/wordml/cid" xmlns:w16="http://schemas.microsoft.com/office/word/2018/wordml" xmlns:w16sdtdh="http://schemas.microsoft.com/office/word/2020/wordml/sdtdatahash" xmlns:w16se="http://schemas.microsoft.com/office/word/2015/wordml/symex" xmlns:wpg="http://schemas.microsoft.com/office/word/2010/wordprocessingGroup" xmlns:wpi="http://schemas.microsoft.com/office/word/2010/wordprocessingInk" xmlns:wne="http://schemas.microsoft.com/office/word/2006/wordml" xmlns:wps="http://schemas.microsoft.com/office/word/2010/wordprocessingShape" mc:Ignorable="w14 w15 w16se w16cid w16 w16cex w16sdtdh wp14">
   <w:abstractNum w:abstractNumId="0" w15:restartNumberingAfterBreak="0">
     <w:nsid w:val="005F5DD2"/>
     <w:multiLevelType w:val="multilevel"/>
@@ -14453,31 +13430,31 @@
       </w:pPr>
     </w:lvl>
   </w:abstractNum>
-  <w:num w:numId="1" w16cid:durableId="1437948443">
+  <w:num w:numId="1">
     <w:abstractNumId w:val="30"/>
   </w:num>
-  <w:num w:numId="2" w16cid:durableId="921065484">
+  <w:num w:numId="2">
     <w:abstractNumId w:val="3"/>
   </w:num>
-  <w:num w:numId="3" w16cid:durableId="1033574490">
+  <w:num w:numId="3">
     <w:abstractNumId w:val="2"/>
   </w:num>
-  <w:num w:numId="4" w16cid:durableId="665279564">
+  <w:num w:numId="4">
     <w:abstractNumId w:val="33"/>
   </w:num>
-  <w:num w:numId="5" w16cid:durableId="1713118778">
+  <w:num w:numId="5">
     <w:abstractNumId w:val="21"/>
   </w:num>
-  <w:num w:numId="6" w16cid:durableId="375352541">
+  <w:num w:numId="6">
     <w:abstractNumId w:val="17"/>
   </w:num>
-  <w:num w:numId="7" w16cid:durableId="814294813">
+  <w:num w:numId="7">
     <w:abstractNumId w:val="11"/>
   </w:num>
-  <w:num w:numId="8" w16cid:durableId="599728379">
+  <w:num w:numId="8">
     <w:abstractNumId w:val="20"/>
   </w:num>
-  <w:num w:numId="9" w16cid:durableId="1576159313">
+  <w:num w:numId="9">
     <w:abstractNumId w:val="29"/>
     <w:lvlOverride w:ilvl="0">
       <w:lvl w:ilvl="0">
@@ -14487,7 +13464,7 @@
       </w:lvl>
     </w:lvlOverride>
   </w:num>
-  <w:num w:numId="10" w16cid:durableId="1986886622">
+  <w:num w:numId="10">
     <w:abstractNumId w:val="32"/>
     <w:lvlOverride w:ilvl="0">
       <w:lvl w:ilvl="0">
@@ -14497,7 +13474,7 @@
       </w:lvl>
     </w:lvlOverride>
   </w:num>
-  <w:num w:numId="11" w16cid:durableId="710038143">
+  <w:num w:numId="11">
     <w:abstractNumId w:val="24"/>
     <w:lvlOverride w:ilvl="0">
       <w:lvl w:ilvl="0">
@@ -14507,7 +13484,7 @@
       </w:lvl>
     </w:lvlOverride>
   </w:num>
-  <w:num w:numId="12" w16cid:durableId="1631201961">
+  <w:num w:numId="12">
     <w:abstractNumId w:val="34"/>
     <w:lvlOverride w:ilvl="0">
       <w:lvl w:ilvl="0">
@@ -14517,7 +13494,7 @@
       </w:lvl>
     </w:lvlOverride>
   </w:num>
-  <w:num w:numId="13" w16cid:durableId="422535767">
+  <w:num w:numId="13">
     <w:abstractNumId w:val="0"/>
     <w:lvlOverride w:ilvl="0">
       <w:lvl w:ilvl="0">
@@ -14527,13 +13504,13 @@
       </w:lvl>
     </w:lvlOverride>
   </w:num>
-  <w:num w:numId="14" w16cid:durableId="1425807979">
+  <w:num w:numId="14">
     <w:abstractNumId w:val="28"/>
   </w:num>
-  <w:num w:numId="15" w16cid:durableId="1498225590">
+  <w:num w:numId="15">
     <w:abstractNumId w:val="9"/>
   </w:num>
-  <w:num w:numId="16" w16cid:durableId="746805775">
+  <w:num w:numId="16">
     <w:abstractNumId w:val="27"/>
     <w:lvlOverride w:ilvl="0">
       <w:lvl w:ilvl="0">
@@ -14543,7 +13520,7 @@
       </w:lvl>
     </w:lvlOverride>
   </w:num>
-  <w:num w:numId="17" w16cid:durableId="1621648107">
+  <w:num w:numId="17">
     <w:abstractNumId w:val="15"/>
     <w:lvlOverride w:ilvl="0">
       <w:lvl w:ilvl="0">
@@ -14553,7 +13530,7 @@
       </w:lvl>
     </w:lvlOverride>
   </w:num>
-  <w:num w:numId="18" w16cid:durableId="76679595">
+  <w:num w:numId="18">
     <w:abstractNumId w:val="23"/>
     <w:lvlOverride w:ilvl="0">
       <w:lvl w:ilvl="0">
@@ -14563,7 +13540,7 @@
       </w:lvl>
     </w:lvlOverride>
   </w:num>
-  <w:num w:numId="19" w16cid:durableId="1292637284">
+  <w:num w:numId="19">
     <w:abstractNumId w:val="10"/>
     <w:lvlOverride w:ilvl="0">
       <w:lvl w:ilvl="0">
@@ -14573,59 +13550,59 @@
       </w:lvl>
     </w:lvlOverride>
   </w:num>
-  <w:num w:numId="20" w16cid:durableId="2036348743">
+  <w:num w:numId="20">
     <w:abstractNumId w:val="18"/>
   </w:num>
-  <w:num w:numId="21" w16cid:durableId="713968483">
+  <w:num w:numId="21">
     <w:abstractNumId w:val="26"/>
   </w:num>
-  <w:num w:numId="22" w16cid:durableId="950939168">
+  <w:num w:numId="22">
     <w:abstractNumId w:val="31"/>
   </w:num>
-  <w:num w:numId="23" w16cid:durableId="2136631120">
+  <w:num w:numId="23">
     <w:abstractNumId w:val="25"/>
   </w:num>
-  <w:num w:numId="24" w16cid:durableId="1526212404">
+  <w:num w:numId="24">
     <w:abstractNumId w:val="14"/>
   </w:num>
-  <w:num w:numId="25" w16cid:durableId="1427269499">
+  <w:num w:numId="25">
     <w:abstractNumId w:val="8"/>
   </w:num>
-  <w:num w:numId="26" w16cid:durableId="1516772008">
+  <w:num w:numId="26">
     <w:abstractNumId w:val="4"/>
   </w:num>
-  <w:num w:numId="27" w16cid:durableId="48578848">
+  <w:num w:numId="27">
     <w:abstractNumId w:val="22"/>
   </w:num>
-  <w:num w:numId="28" w16cid:durableId="179319574">
+  <w:num w:numId="28">
     <w:abstractNumId w:val="6"/>
   </w:num>
-  <w:num w:numId="29" w16cid:durableId="373114845">
+  <w:num w:numId="29">
     <w:abstractNumId w:val="1"/>
   </w:num>
-  <w:num w:numId="30" w16cid:durableId="732967873">
+  <w:num w:numId="30">
     <w:abstractNumId w:val="13"/>
   </w:num>
-  <w:num w:numId="31" w16cid:durableId="560294499">
+  <w:num w:numId="31">
     <w:abstractNumId w:val="19"/>
   </w:num>
-  <w:num w:numId="32" w16cid:durableId="1135292944">
+  <w:num w:numId="32">
     <w:abstractNumId w:val="7"/>
   </w:num>
-  <w:num w:numId="33" w16cid:durableId="1137063339">
+  <w:num w:numId="33">
     <w:abstractNumId w:val="16"/>
   </w:num>
-  <w:num w:numId="34" w16cid:durableId="512037299">
+  <w:num w:numId="34">
     <w:abstractNumId w:val="5"/>
   </w:num>
-  <w:num w:numId="35" w16cid:durableId="138768977">
+  <w:num w:numId="35">
     <w:abstractNumId w:val="12"/>
   </w:num>
 </w:numbering>
 </file>
 
 <file path=word/styles.xml><?xml version="1.0" encoding="utf-8"?>
-<w:styles xmlns:mc="http://schemas.openxmlformats.org/markup-compatibility/2006" xmlns:r="http://schemas.openxmlformats.org/officeDocument/2006/relationships" xmlns:w="http://schemas.openxmlformats.org/wordprocessingml/2006/main" xmlns:w14="http://schemas.microsoft.com/office/word/2010/wordml" xmlns:w15="http://schemas.microsoft.com/office/word/2012/wordml" xmlns:w16cex="http://schemas.microsoft.com/office/word/2018/wordml/cex" xmlns:w16cid="http://schemas.microsoft.com/office/word/2016/wordml/cid" xmlns:w16="http://schemas.microsoft.com/office/word/2018/wordml" xmlns:w16du="http://schemas.microsoft.com/office/word/2023/wordml/word16du" xmlns:w16sdtdh="http://schemas.microsoft.com/office/word/2020/wordml/sdtdatahash" xmlns:w16sdtfl="http://schemas.microsoft.com/office/word/2024/wordml/sdtformatlock" xmlns:w16se="http://schemas.microsoft.com/office/word/2015/wordml/symex" mc:Ignorable="w14 w15 w16se w16cid w16 w16cex w16sdtdh w16sdtfl w16du">
+<w:styles xmlns:mc="http://schemas.openxmlformats.org/markup-compatibility/2006" xmlns:r="http://schemas.openxmlformats.org/officeDocument/2006/relationships" xmlns:w="http://schemas.openxmlformats.org/wordprocessingml/2006/main" xmlns:w14="http://schemas.microsoft.com/office/word/2010/wordml" xmlns:w15="http://schemas.microsoft.com/office/word/2012/wordml" xmlns:w16cex="http://schemas.microsoft.com/office/word/2018/wordml/cex" xmlns:w16cid="http://schemas.microsoft.com/office/word/2016/wordml/cid" xmlns:w16="http://schemas.microsoft.com/office/word/2018/wordml" xmlns:w16sdtdh="http://schemas.microsoft.com/office/word/2020/wordml/sdtdatahash" xmlns:w16se="http://schemas.microsoft.com/office/word/2015/wordml/symex" mc:Ignorable="w14 w15 w16se w16cid w16 w16cex w16sdtdh">
   <w:docDefaults>
     <w:rPrDefault>
       <w:rPr>
@@ -15053,7 +14030,6 @@
     <w:next w:val="Normal"/>
     <w:link w:val="Heading2Char"/>
     <w:uiPriority w:val="9"/>
-    <w:semiHidden/>
     <w:unhideWhenUsed/>
     <w:qFormat/>
     <w:rsid w:val="0025475A"/>
@@ -15228,6 +14204,7 @@
   <w:style w:type="character" w:default="1" w:styleId="DefaultParagraphFont">
     <w:name w:val="Default Paragraph Font"/>
     <w:uiPriority w:val="1"/>
+    <w:semiHidden/>
     <w:unhideWhenUsed/>
   </w:style>
   <w:style w:type="table" w:default="1" w:styleId="TableNormal">
@@ -15269,7 +14246,6 @@
     <w:basedOn w:val="DefaultParagraphFont"/>
     <w:link w:val="Heading2"/>
     <w:uiPriority w:val="9"/>
-    <w:semiHidden/>
     <w:rsid w:val="0025475A"/>
     <w:rPr>
       <w:rFonts w:asciiTheme="majorHAnsi" w:eastAsiaTheme="majorEastAsia" w:hAnsiTheme="majorHAnsi" w:cstheme="majorBidi"/>
@@ -15572,7 +14548,6 @@
       <w:kern w:val="0"/>
       <w:sz w:val="22"/>
       <w:szCs w:val="22"/>
-      <w:lang/>
       <w14:ligatures w14:val="none"/>
     </w:rPr>
     <w:tblPr>
@@ -15585,6 +14560,15 @@
         <w:insideV w:val="single" w:sz="4" w:space="0" w:color="auto"/>
       </w:tblBorders>
     </w:tblPr>
+  </w:style>
+  <w:style w:type="paragraph" w:styleId="NoSpacing">
+    <w:name w:val="No Spacing"/>
+    <w:uiPriority w:val="1"/>
+    <w:qFormat/>
+    <w:rsid w:val="004132CE"/>
+    <w:pPr>
+      <w:spacing w:after="0" w:line="240" w:lineRule="auto"/>
+    </w:pPr>
   </w:style>
 </w:styles>
 </file>

</xml_diff>